<commit_message>
Final edits to draft
</commit_message>
<xml_diff>
--- a/Manuscript/Second Submission EST/Radium Manuscript II D-3.docx
+++ b/Manuscript/Second Submission EST/Radium Manuscript II D-3.docx
@@ -31,29 +31,7 @@
           <w:szCs w:val="24"/>
           <w:u w:val="single"/>
         </w:rPr>
-        <w:t>Radium Sorption to Iron (</w:t>
-      </w:r>
-      <w:proofErr w:type="spellStart"/>
-      <w:r>
-        <w:rPr>
-          <w:rFonts w:ascii="Times New Roman" w:hAnsi="Times New Roman"/>
-          <w:kern w:val="6"/>
-          <w:sz w:val="24"/>
-          <w:szCs w:val="24"/>
-          <w:u w:val="single"/>
-        </w:rPr>
-        <w:t>hydr</w:t>
-      </w:r>
-      <w:proofErr w:type="spellEnd"/>
-      <w:r>
-        <w:rPr>
-          <w:rFonts w:ascii="Times New Roman" w:hAnsi="Times New Roman"/>
-          <w:kern w:val="6"/>
-          <w:sz w:val="24"/>
-          <w:szCs w:val="24"/>
-          <w:u w:val="single"/>
-        </w:rPr>
-        <w:t>)oxides, Pyrite, and Montmorillonite: Implications for Mobility</w:t>
+        <w:t>Radium Sorption to Iron (hydr)oxides, Pyrite, and Montmorillonite: Implications for Mobility</w:t>
       </w:r>
     </w:p>
     <w:p>
@@ -218,25 +196,7 @@
           <w:sz w:val="24"/>
           <w:szCs w:val="24"/>
         </w:rPr>
-        <w:t xml:space="preserve"> (</w:t>
-      </w:r>
-      <w:proofErr w:type="spellStart"/>
-      <w:r>
-        <w:rPr>
-          <w:rFonts w:ascii="Times New Roman" w:hAnsi="Times New Roman"/>
-          <w:sz w:val="24"/>
-          <w:szCs w:val="24"/>
-        </w:rPr>
-        <w:t>hydr</w:t>
-      </w:r>
-      <w:proofErr w:type="spellEnd"/>
-      <w:r>
-        <w:rPr>
-          <w:rFonts w:ascii="Times New Roman" w:hAnsi="Times New Roman"/>
-          <w:sz w:val="24"/>
-          <w:szCs w:val="24"/>
-        </w:rPr>
-        <w:t>)oxides</w:t>
+        <w:t xml:space="preserve"> (hydr)oxides</w:t>
       </w:r>
       <w:r>
         <w:rPr>
@@ -380,7 +340,15 @@
           <w:sz w:val="24"/>
           <w:szCs w:val="24"/>
         </w:rPr>
-        <w:t xml:space="preserve">Radium sorption </w:t>
+        <w:t xml:space="preserve">Ra </w:t>
+      </w:r>
+      <w:r>
+        <w:rPr>
+          <w:rFonts w:ascii="Times New Roman" w:hAnsi="Times New Roman"/>
+          <w:sz w:val="24"/>
+          <w:szCs w:val="24"/>
+        </w:rPr>
+        <w:t xml:space="preserve">sorption </w:t>
       </w:r>
       <w:r>
         <w:rPr>
@@ -484,7 +452,7 @@
           <w:sz w:val="24"/>
           <w:szCs w:val="24"/>
         </w:rPr>
-        <w:t xml:space="preserve">Nevertheless, SCM results provide a quantitative comparison between Ra adsorption to different soil and aquifer minerals and under varying geochemical conditions, and </w:t>
+        <w:t xml:space="preserve">Nevertheless, SCM results provide a quantitative comparison between Ra adsorption to different soil and aquifer minerals and under varying geochemical conditions, and suggest that </w:t>
       </w:r>
       <w:r>
         <w:rPr>
@@ -493,7 +461,7 @@
           <w:szCs w:val="24"/>
         </w:rPr>
         <w:lastRenderedPageBreak/>
-        <w:t xml:space="preserve">suggest that typical means of describing and predicting Ra transport (i.e. </w:t>
+        <w:t xml:space="preserve">typical means of describing and predicting Ra transport (i.e. </w:t>
       </w:r>
       <w:r>
         <w:rPr>
@@ -509,25 +477,7 @@
           <w:sz w:val="24"/>
           <w:szCs w:val="24"/>
         </w:rPr>
-        <w:t xml:space="preserve">) may not be sufficient to explain and predict </w:t>
-      </w:r>
-      <w:proofErr w:type="spellStart"/>
-      <w:r>
-        <w:rPr>
-          <w:rFonts w:ascii="Times New Roman" w:hAnsi="Times New Roman"/>
-          <w:sz w:val="24"/>
-          <w:szCs w:val="24"/>
-        </w:rPr>
-        <w:t>spatio</w:t>
-      </w:r>
-      <w:proofErr w:type="spellEnd"/>
-      <w:r>
-        <w:rPr>
-          <w:rFonts w:ascii="Times New Roman" w:hAnsi="Times New Roman"/>
-          <w:sz w:val="24"/>
-          <w:szCs w:val="24"/>
-        </w:rPr>
-        <w:t>-temporal distributions of Ra in subsurface environments.</w:t>
+        <w:t>) may not be sufficient to explain and predict spatio-temporal distributions of Ra in subsurface environments.</w:t>
       </w:r>
       <w:r>
         <w:t xml:space="preserve"> </w:t>
@@ -1133,25 +1083,7 @@
           <w:sz w:val="24"/>
           <w:szCs w:val="24"/>
         </w:rPr>
-        <w:t xml:space="preserve"> In a recent USGS study, 3% of groundwater samples (n=1270) within 7 of 15 principal US aquifers exceeded the USEPA limit for total Ra of 0.185 </w:t>
-      </w:r>
-      <w:proofErr w:type="spellStart"/>
-      <w:r>
-        <w:rPr>
-          <w:rFonts w:ascii="Times New Roman" w:hAnsi="Times New Roman"/>
-          <w:sz w:val="24"/>
-          <w:szCs w:val="24"/>
-        </w:rPr>
-        <w:t>Bq</w:t>
-      </w:r>
-      <w:proofErr w:type="spellEnd"/>
-      <w:r>
-        <w:rPr>
-          <w:rFonts w:ascii="Times New Roman" w:hAnsi="Times New Roman"/>
-          <w:sz w:val="24"/>
-          <w:szCs w:val="24"/>
-        </w:rPr>
-        <w:t>/L</w:t>
+        <w:t xml:space="preserve"> In a recent USGS study, 3% of groundwater samples (n=1270) within 7 of 15 principal US aquifers exceeded the USEPA limit for total Ra of 0.185 Bq/L</w:t>
       </w:r>
       <w:r>
         <w:rPr>
@@ -1217,25 +1149,7 @@
           <w:sz w:val="24"/>
           <w:szCs w:val="24"/>
         </w:rPr>
-        <w:t xml:space="preserve">Further, high levels of Ra are often present with deeper formations, particularly shales, where low groundwater flux yield potentially hazardous activities (0.102-343 </w:t>
-      </w:r>
-      <w:proofErr w:type="spellStart"/>
-      <w:r>
-        <w:rPr>
-          <w:rFonts w:ascii="Times New Roman" w:hAnsi="Times New Roman"/>
-          <w:sz w:val="24"/>
-          <w:szCs w:val="24"/>
-        </w:rPr>
-        <w:t>Bq</w:t>
-      </w:r>
-      <w:proofErr w:type="spellEnd"/>
-      <w:r>
-        <w:rPr>
-          <w:rFonts w:ascii="Times New Roman" w:hAnsi="Times New Roman"/>
-          <w:sz w:val="24"/>
-          <w:szCs w:val="24"/>
-        </w:rPr>
-        <w:t>/L)</w:t>
+        <w:t>Further, high levels of Ra are often present with deeper formations, particularly shales, where low groundwater flux yield potentially hazardous activities (0.102-343 Bq/L)</w:t>
       </w:r>
       <w:r>
         <w:rPr>
@@ -1486,27 +1400,7 @@
           <w:szCs w:val="24"/>
           <w:vertAlign w:val="subscript"/>
         </w:rPr>
-        <w:t>(</w:t>
-      </w:r>
-      <w:proofErr w:type="spellStart"/>
-      <w:r>
-        <w:rPr>
-          <w:rFonts w:ascii="Times New Roman" w:hAnsi="Times New Roman"/>
-          <w:sz w:val="24"/>
-          <w:szCs w:val="24"/>
-          <w:vertAlign w:val="subscript"/>
-        </w:rPr>
-        <w:t>aq</w:t>
-      </w:r>
-      <w:proofErr w:type="spellEnd"/>
-      <w:r>
-        <w:rPr>
-          <w:rFonts w:ascii="Times New Roman" w:hAnsi="Times New Roman"/>
-          <w:sz w:val="24"/>
-          <w:szCs w:val="24"/>
-          <w:vertAlign w:val="subscript"/>
-        </w:rPr>
-        <w:t>)</w:t>
+        <w:t>(aq)</w:t>
       </w:r>
       <w:r>
         <w:rPr>
@@ -1825,25 +1719,7 @@
           <w:sz w:val="24"/>
           <w:szCs w:val="24"/>
         </w:rPr>
-        <w:t xml:space="preserve"> on elevated (~1 </w:t>
-      </w:r>
-      <w:proofErr w:type="spellStart"/>
-      <w:r>
-        <w:rPr>
-          <w:rFonts w:ascii="Times New Roman" w:hAnsi="Times New Roman"/>
-          <w:sz w:val="24"/>
-          <w:szCs w:val="24"/>
-        </w:rPr>
-        <w:t>mM</w:t>
-      </w:r>
-      <w:proofErr w:type="spellEnd"/>
-      <w:r>
-        <w:rPr>
-          <w:rFonts w:ascii="Times New Roman" w:hAnsi="Times New Roman"/>
-          <w:sz w:val="24"/>
-          <w:szCs w:val="24"/>
-        </w:rPr>
-        <w:t>) levels of Ba, Sr, and SO</w:t>
+        <w:t xml:space="preserve"> on elevated (~1 mM) levels of Ba, Sr, and SO</w:t>
       </w:r>
       <w:r>
         <w:rPr>
@@ -1995,25 +1871,7 @@
           <w:szCs w:val="24"/>
         </w:rPr>
         <w:tab/>
-        <w:t>Soil and sedimentary minerals known to sorb appreciable quantities of Ra include metal (</w:t>
-      </w:r>
-      <w:proofErr w:type="spellStart"/>
-      <w:r>
-        <w:rPr>
-          <w:rFonts w:ascii="Times New Roman" w:hAnsi="Times New Roman"/>
-          <w:sz w:val="24"/>
-          <w:szCs w:val="24"/>
-        </w:rPr>
-        <w:t>hydr</w:t>
-      </w:r>
-      <w:proofErr w:type="spellEnd"/>
-      <w:r>
-        <w:rPr>
-          <w:rFonts w:ascii="Times New Roman" w:hAnsi="Times New Roman"/>
-          <w:sz w:val="24"/>
-          <w:szCs w:val="24"/>
-        </w:rPr>
-        <w:t xml:space="preserve">)oxides and 2:1 clays with an exchangeable interlayer. However, previous data are primarily derived from Ra sorption experiments using mineralogically heterogeneous soil and sedimentary solids, </w:t>
+        <w:t xml:space="preserve">Soil and sedimentary minerals known to sorb appreciable quantities of Ra include metal (hydr)oxides and 2:1 clays with an exchangeable interlayer. However, previous data are primarily derived from Ra sorption experiments using mineralogically heterogeneous soil and sedimentary solids, </w:t>
       </w:r>
       <w:r>
         <w:rPr>
@@ -2047,7 +1905,6 @@
         </w:rPr>
         <w:t xml:space="preserve">reported </w:t>
       </w:r>
-      <w:proofErr w:type="spellStart"/>
       <w:r>
         <w:rPr>
           <w:rFonts w:ascii="Times New Roman" w:hAnsi="Times New Roman"/>
@@ -2065,7 +1922,6 @@
         </w:rPr>
         <w:t>d</w:t>
       </w:r>
-      <w:proofErr w:type="spellEnd"/>
       <w:r>
         <w:rPr>
           <w:rFonts w:ascii="Times New Roman" w:hAnsi="Times New Roman"/>
@@ -2339,25 +2195,7 @@
           <w:sz w:val="24"/>
           <w:szCs w:val="24"/>
         </w:rPr>
-        <w:t xml:space="preserve"> There is a paucity of data regarding Ra adsorption to redox-sensitive minerals found under </w:t>
-      </w:r>
-      <w:proofErr w:type="spellStart"/>
-      <w:r>
-        <w:rPr>
-          <w:rFonts w:ascii="Times New Roman" w:hAnsi="Times New Roman"/>
-          <w:sz w:val="24"/>
-          <w:szCs w:val="24"/>
-        </w:rPr>
-        <w:t>suboxic</w:t>
-      </w:r>
-      <w:proofErr w:type="spellEnd"/>
-      <w:r>
-        <w:rPr>
-          <w:rFonts w:ascii="Times New Roman" w:hAnsi="Times New Roman"/>
-          <w:sz w:val="24"/>
-          <w:szCs w:val="24"/>
-        </w:rPr>
-        <w:t xml:space="preserve"> or reducing conditions. These </w:t>
+        <w:t xml:space="preserve"> There is a paucity of data regarding Ra adsorption to redox-sensitive minerals found under suboxic or reducing conditions. These </w:t>
       </w:r>
       <w:r>
         <w:rPr>
@@ -2366,25 +2204,7 @@
           <w:szCs w:val="24"/>
         </w:rPr>
         <w:lastRenderedPageBreak/>
-        <w:t xml:space="preserve">solids, including metal sulfides such as pyrite, may be particularly important within soil and aquifer systems derived from shale, </w:t>
-      </w:r>
-      <w:proofErr w:type="gramStart"/>
-      <w:r>
-        <w:rPr>
-          <w:rFonts w:ascii="Times New Roman" w:hAnsi="Times New Roman"/>
-          <w:sz w:val="24"/>
-          <w:szCs w:val="24"/>
-        </w:rPr>
-        <w:t>and also</w:t>
-      </w:r>
-      <w:proofErr w:type="gramEnd"/>
-      <w:r>
-        <w:rPr>
-          <w:rFonts w:ascii="Times New Roman" w:hAnsi="Times New Roman"/>
-          <w:sz w:val="24"/>
-          <w:szCs w:val="24"/>
-        </w:rPr>
-        <w:t xml:space="preserve"> within marine sediments—including those which intercept submarine groundwater discharge that carry naturally occurring Ra. </w:t>
+        <w:t xml:space="preserve">solids, including metal sulfides such as pyrite, may be particularly important within soil and aquifer systems derived from shale, and also within marine sediments—including those which intercept submarine groundwater discharge that carry naturally occurring Ra. </w:t>
       </w:r>
     </w:p>
     <w:p>
@@ -2722,9 +2542,8 @@
           <w:sz w:val="24"/>
           <w:szCs w:val="24"/>
         </w:rPr>
-        <w:t xml:space="preserve"> is extremely sensitive to both total ionic strength, and specific cations in solution with Ra. In contrast, pH controls sorption iron (</w:t>
-      </w:r>
-      <w:proofErr w:type="spellStart"/>
+        <w:t xml:space="preserve"> is extremely sensitive to both total ionic strength, and specific cations in solution with Ra. In contrast, pH controls sorption iron (hydr)oxides, with increasing pH enhancing sorption, but background cations do not affect Ra sorption as strongly as with sodium montmorillonite. </w:t>
+      </w:r>
       <w:r>
         <w:rPr>
           <w:rStyle w:val="CommentReference"/>
@@ -2732,9 +2551,8 @@
           <w:sz w:val="24"/>
           <w:szCs w:val="24"/>
         </w:rPr>
-        <w:t>hydr</w:t>
-      </w:r>
-      <w:proofErr w:type="spellEnd"/>
+        <w:t xml:space="preserve">Appreciable quantities of </w:t>
+      </w:r>
       <w:r>
         <w:rPr>
           <w:rStyle w:val="CommentReference"/>
@@ -2742,7 +2560,7 @@
           <w:sz w:val="24"/>
           <w:szCs w:val="24"/>
         </w:rPr>
-        <w:t xml:space="preserve">)oxides, with increasing pH enhancing sorption, but background cations do not affect Ra sorption as strongly as with sodium montmorillonite. </w:t>
+        <w:t xml:space="preserve">Ra sorb to pyrite over all tested solution conditions, </w:t>
       </w:r>
       <w:r>
         <w:rPr>
@@ -2751,7 +2569,7 @@
           <w:sz w:val="24"/>
           <w:szCs w:val="24"/>
         </w:rPr>
-        <w:t xml:space="preserve">Appreciable quantities of </w:t>
+        <w:t xml:space="preserve">with the </w:t>
       </w:r>
       <w:r>
         <w:rPr>
@@ -2760,9 +2578,8 @@
           <w:sz w:val="24"/>
           <w:szCs w:val="24"/>
         </w:rPr>
-        <w:t xml:space="preserve">Ra sorb to pyrite over all tested solution conditions, </w:t>
-      </w:r>
-      <w:proofErr w:type="gramStart"/>
+        <w:t>except</w:t>
+      </w:r>
       <w:r>
         <w:rPr>
           <w:rStyle w:val="CommentReference"/>
@@ -2770,35 +2587,7 @@
           <w:sz w:val="24"/>
           <w:szCs w:val="24"/>
         </w:rPr>
-        <w:t xml:space="preserve">with the </w:t>
-      </w:r>
-      <w:r>
-        <w:rPr>
-          <w:rStyle w:val="CommentReference"/>
-          <w:rFonts w:ascii="Times New Roman" w:hAnsi="Times New Roman"/>
-          <w:sz w:val="24"/>
-          <w:szCs w:val="24"/>
-        </w:rPr>
-        <w:t>except</w:t>
-      </w:r>
-      <w:r>
-        <w:rPr>
-          <w:rStyle w:val="CommentReference"/>
-          <w:rFonts w:ascii="Times New Roman" w:hAnsi="Times New Roman"/>
-          <w:sz w:val="24"/>
-          <w:szCs w:val="24"/>
-        </w:rPr>
-        <w:t>ion of</w:t>
-      </w:r>
-      <w:proofErr w:type="gramEnd"/>
-      <w:r>
-        <w:rPr>
-          <w:rStyle w:val="CommentReference"/>
-          <w:rFonts w:ascii="Times New Roman" w:hAnsi="Times New Roman"/>
-          <w:sz w:val="24"/>
-          <w:szCs w:val="24"/>
-        </w:rPr>
-        <w:t xml:space="preserve"> treatments using high ionic strength solutions</w:t>
+        <w:t>ion of treatments using high ionic strength solutions</w:t>
       </w:r>
       <w:r>
         <w:rPr>
@@ -2902,25 +2691,7 @@
           <w:sz w:val="24"/>
           <w:szCs w:val="24"/>
         </w:rPr>
-        <w:t xml:space="preserve">Ra stock in 3% </w:t>
-      </w:r>
-      <w:proofErr w:type="spellStart"/>
-      <w:r>
-        <w:rPr>
-          <w:rFonts w:ascii="Times New Roman" w:hAnsi="Times New Roman"/>
-          <w:sz w:val="24"/>
-          <w:szCs w:val="24"/>
-        </w:rPr>
-        <w:t>HCl</w:t>
-      </w:r>
-      <w:proofErr w:type="spellEnd"/>
-      <w:r>
-        <w:rPr>
-          <w:rFonts w:ascii="Times New Roman" w:hAnsi="Times New Roman"/>
-          <w:sz w:val="24"/>
-          <w:szCs w:val="24"/>
-        </w:rPr>
-        <w:t xml:space="preserve"> was provided by the MIT Environmental, Health, and Safety office and used for all experiments. A ferrihydrite slurry and goethite powder were prepared using standard methods and added to the experiments</w:t>
+        <w:t>Ra stock in 3% HCl was provided by the MIT Environmental, Health, and Safety office and used for all experiments. A ferrihydrite slurry and goethite powder were prepared using standard methods and added to the experiments</w:t>
       </w:r>
       <w:r>
         <w:rPr>
@@ -3352,25 +3123,7 @@
           <w:sz w:val="24"/>
           <w:szCs w:val="24"/>
         </w:rPr>
-        <w:t xml:space="preserve">). It was then washed in 6 N </w:t>
-      </w:r>
-      <w:proofErr w:type="spellStart"/>
-      <w:r>
-        <w:rPr>
-          <w:rFonts w:ascii="Times New Roman" w:hAnsi="Times New Roman"/>
-          <w:sz w:val="24"/>
-          <w:szCs w:val="24"/>
-        </w:rPr>
-        <w:t>HCl</w:t>
-      </w:r>
-      <w:proofErr w:type="spellEnd"/>
-      <w:r>
-        <w:rPr>
-          <w:rFonts w:ascii="Times New Roman" w:hAnsi="Times New Roman"/>
-          <w:sz w:val="24"/>
-          <w:szCs w:val="24"/>
-        </w:rPr>
-        <w:t xml:space="preserve"> overnight to dissolve any oxid</w:t>
+        <w:t>). It was then washed in 6 N HCl overnight to dissolve any oxid</w:t>
       </w:r>
       <w:r>
         <w:rPr>
@@ -3548,111 +3301,57 @@
           <w:sz w:val="24"/>
           <w:szCs w:val="24"/>
         </w:rPr>
+        <w:t xml:space="preserve"> Bq of </w:t>
+      </w:r>
+      <w:r>
+        <w:rPr>
+          <w:rFonts w:ascii="Times New Roman" w:hAnsi="Times New Roman"/>
+          <w:sz w:val="24"/>
+          <w:szCs w:val="24"/>
+          <w:vertAlign w:val="superscript"/>
+        </w:rPr>
+        <w:t>226</w:t>
+      </w:r>
+      <w:r>
+        <w:rPr>
+          <w:rFonts w:ascii="Times New Roman" w:hAnsi="Times New Roman"/>
+          <w:sz w:val="24"/>
+          <w:szCs w:val="24"/>
+        </w:rPr>
+        <w:t>Ra stock.</w:t>
+      </w:r>
+      <w:r>
+        <w:rPr>
+          <w:rFonts w:ascii="Times New Roman" w:hAnsi="Times New Roman"/>
+          <w:sz w:val="24"/>
+          <w:szCs w:val="24"/>
+        </w:rPr>
+        <w:t xml:space="preserve"> Isotherms were performed at pH 3, 5, 7, or 9 +/- 0.05 using 10 mM NaCl stock as the background solution. The impact of different background cations </w:t>
+      </w:r>
+      <w:r>
+        <w:rPr>
+          <w:rFonts w:ascii="Times New Roman" w:hAnsi="Times New Roman"/>
+          <w:sz w:val="24"/>
+          <w:szCs w:val="24"/>
+        </w:rPr>
+        <w:t xml:space="preserve">on Ra adsorption to </w:t>
+      </w:r>
+      <w:r>
+        <w:rPr>
+          <w:rFonts w:ascii="Times New Roman" w:hAnsi="Times New Roman"/>
+          <w:sz w:val="24"/>
+          <w:szCs w:val="24"/>
+        </w:rPr>
+        <w:t>ferrihydrite, goethite, pyrite, and sodium montmorillonite</w:t>
+      </w:r>
+      <w:r>
+        <w:rPr>
+          <w:rFonts w:ascii="Times New Roman" w:hAnsi="Times New Roman"/>
+          <w:sz w:val="24"/>
+          <w:szCs w:val="24"/>
+        </w:rPr>
         <w:t xml:space="preserve"> </w:t>
       </w:r>
-      <w:proofErr w:type="spellStart"/>
-      <w:r>
-        <w:rPr>
-          <w:rFonts w:ascii="Times New Roman" w:hAnsi="Times New Roman"/>
-          <w:sz w:val="24"/>
-          <w:szCs w:val="24"/>
-        </w:rPr>
-        <w:t>Bq</w:t>
-      </w:r>
-      <w:proofErr w:type="spellEnd"/>
-      <w:r>
-        <w:rPr>
-          <w:rFonts w:ascii="Times New Roman" w:hAnsi="Times New Roman"/>
-          <w:sz w:val="24"/>
-          <w:szCs w:val="24"/>
-        </w:rPr>
-        <w:t xml:space="preserve"> of </w:t>
-      </w:r>
-      <w:r>
-        <w:rPr>
-          <w:rFonts w:ascii="Times New Roman" w:hAnsi="Times New Roman"/>
-          <w:sz w:val="24"/>
-          <w:szCs w:val="24"/>
-          <w:vertAlign w:val="superscript"/>
-        </w:rPr>
-        <w:t>226</w:t>
-      </w:r>
-      <w:r>
-        <w:rPr>
-          <w:rFonts w:ascii="Times New Roman" w:hAnsi="Times New Roman"/>
-          <w:sz w:val="24"/>
-          <w:szCs w:val="24"/>
-        </w:rPr>
-        <w:t>Ra stock.</w:t>
-      </w:r>
-      <w:r>
-        <w:rPr>
-          <w:rFonts w:ascii="Times New Roman" w:hAnsi="Times New Roman"/>
-          <w:sz w:val="24"/>
-          <w:szCs w:val="24"/>
-        </w:rPr>
-        <w:t xml:space="preserve"> Isotherms were performed at pH 3, 5, 7, or 9 +/- 0.05 using 10 </w:t>
-      </w:r>
-      <w:proofErr w:type="spellStart"/>
-      <w:r>
-        <w:rPr>
-          <w:rFonts w:ascii="Times New Roman" w:hAnsi="Times New Roman"/>
-          <w:sz w:val="24"/>
-          <w:szCs w:val="24"/>
-        </w:rPr>
-        <w:t>mM</w:t>
-      </w:r>
-      <w:proofErr w:type="spellEnd"/>
-      <w:r>
-        <w:rPr>
-          <w:rFonts w:ascii="Times New Roman" w:hAnsi="Times New Roman"/>
-          <w:sz w:val="24"/>
-          <w:szCs w:val="24"/>
-        </w:rPr>
-        <w:t xml:space="preserve"> </w:t>
-      </w:r>
-      <w:proofErr w:type="spellStart"/>
-      <w:r>
-        <w:rPr>
-          <w:rFonts w:ascii="Times New Roman" w:hAnsi="Times New Roman"/>
-          <w:sz w:val="24"/>
-          <w:szCs w:val="24"/>
-        </w:rPr>
-        <w:t>NaCl</w:t>
-      </w:r>
-      <w:proofErr w:type="spellEnd"/>
-      <w:r>
-        <w:rPr>
-          <w:rFonts w:ascii="Times New Roman" w:hAnsi="Times New Roman"/>
-          <w:sz w:val="24"/>
-          <w:szCs w:val="24"/>
-        </w:rPr>
-        <w:t xml:space="preserve"> stock as the background solution. The impact of different background cations </w:t>
-      </w:r>
-      <w:r>
-        <w:rPr>
-          <w:rFonts w:ascii="Times New Roman" w:hAnsi="Times New Roman"/>
-          <w:sz w:val="24"/>
-          <w:szCs w:val="24"/>
-        </w:rPr>
-        <w:t xml:space="preserve">on Ra adsorption to </w:t>
-      </w:r>
-      <w:r>
-        <w:rPr>
-          <w:rFonts w:ascii="Times New Roman" w:hAnsi="Times New Roman"/>
-          <w:sz w:val="24"/>
-          <w:szCs w:val="24"/>
-        </w:rPr>
-        <w:t>ferrihydrite, goethite, pyrite, and sodium montmorillonite</w:t>
-      </w:r>
-      <w:r>
-        <w:rPr>
-          <w:rFonts w:ascii="Times New Roman" w:hAnsi="Times New Roman"/>
-          <w:sz w:val="24"/>
-          <w:szCs w:val="24"/>
-        </w:rPr>
-        <w:t xml:space="preserve"> </w:t>
-      </w:r>
       <w:r>
         <w:rPr>
           <w:rFonts w:ascii="Times New Roman" w:hAnsi="Times New Roman"/>
@@ -3675,25 +3374,7 @@
           <w:sz w:val="24"/>
           <w:szCs w:val="24"/>
         </w:rPr>
-        <w:t xml:space="preserve">at pH 7 +/- 0.05 using 10 </w:t>
-      </w:r>
-      <w:proofErr w:type="spellStart"/>
-      <w:r>
-        <w:rPr>
-          <w:rFonts w:ascii="Times New Roman" w:hAnsi="Times New Roman"/>
-          <w:sz w:val="24"/>
-          <w:szCs w:val="24"/>
-        </w:rPr>
-        <w:t>mM</w:t>
-      </w:r>
-      <w:proofErr w:type="spellEnd"/>
-      <w:r>
-        <w:rPr>
-          <w:rFonts w:ascii="Times New Roman" w:hAnsi="Times New Roman"/>
-          <w:sz w:val="24"/>
-          <w:szCs w:val="24"/>
-        </w:rPr>
-        <w:t xml:space="preserve"> CaCl</w:t>
+        <w:t>at pH 7 +/- 0.05 using 10 mM CaCl</w:t>
       </w:r>
       <w:r>
         <w:rPr>
@@ -3727,25 +3408,7 @@
           <w:sz w:val="24"/>
           <w:szCs w:val="24"/>
         </w:rPr>
-        <w:t xml:space="preserve">, </w:t>
-      </w:r>
-      <w:proofErr w:type="spellStart"/>
-      <w:r>
-        <w:rPr>
-          <w:rFonts w:ascii="Times New Roman" w:hAnsi="Times New Roman"/>
-          <w:sz w:val="24"/>
-          <w:szCs w:val="24"/>
-        </w:rPr>
-        <w:t>KCl</w:t>
-      </w:r>
-      <w:proofErr w:type="spellEnd"/>
-      <w:r>
-        <w:rPr>
-          <w:rFonts w:ascii="Times New Roman" w:hAnsi="Times New Roman"/>
-          <w:sz w:val="24"/>
-          <w:szCs w:val="24"/>
-        </w:rPr>
-        <w:t>, SrCl</w:t>
+        <w:t>, KCl, SrCl</w:t>
       </w:r>
       <w:r>
         <w:rPr>
@@ -3762,25 +3425,7 @@
           <w:sz w:val="24"/>
           <w:szCs w:val="24"/>
         </w:rPr>
-        <w:t xml:space="preserve"> or a 10 </w:t>
-      </w:r>
-      <w:proofErr w:type="spellStart"/>
-      <w:r>
-        <w:rPr>
-          <w:rFonts w:ascii="Times New Roman" w:hAnsi="Times New Roman"/>
-          <w:sz w:val="24"/>
-          <w:szCs w:val="24"/>
-        </w:rPr>
-        <w:t>meq</w:t>
-      </w:r>
-      <w:proofErr w:type="spellEnd"/>
-      <w:r>
-        <w:rPr>
-          <w:rFonts w:ascii="Times New Roman" w:hAnsi="Times New Roman"/>
-          <w:sz w:val="24"/>
-          <w:szCs w:val="24"/>
-        </w:rPr>
-        <w:t>/L ionic strength artificial groundwater (AGW) (table S2). The impact of increasing ionic strength</w:t>
+        <w:t xml:space="preserve"> or a 10 meq/L ionic strength artificial groundwater (AGW) (table S2). The impact of increasing ionic strength</w:t>
       </w:r>
       <w:r>
         <w:rPr>
@@ -3837,43 +3482,7 @@
           <w:sz w:val="24"/>
           <w:szCs w:val="24"/>
         </w:rPr>
-        <w:t xml:space="preserve"> 100 </w:t>
-      </w:r>
-      <w:proofErr w:type="spellStart"/>
-      <w:r>
-        <w:rPr>
-          <w:rFonts w:ascii="Times New Roman" w:hAnsi="Times New Roman"/>
-          <w:sz w:val="24"/>
-          <w:szCs w:val="24"/>
-        </w:rPr>
-        <w:t>meq</w:t>
-      </w:r>
-      <w:proofErr w:type="spellEnd"/>
-      <w:r>
-        <w:rPr>
-          <w:rFonts w:ascii="Times New Roman" w:hAnsi="Times New Roman"/>
-          <w:sz w:val="24"/>
-          <w:szCs w:val="24"/>
-        </w:rPr>
-        <w:t xml:space="preserve">/L artificial brackish water (ABW) and 800 </w:t>
-      </w:r>
-      <w:proofErr w:type="spellStart"/>
-      <w:r>
-        <w:rPr>
-          <w:rFonts w:ascii="Times New Roman" w:hAnsi="Times New Roman"/>
-          <w:sz w:val="24"/>
-          <w:szCs w:val="24"/>
-        </w:rPr>
-        <w:t>meq</w:t>
-      </w:r>
-      <w:proofErr w:type="spellEnd"/>
-      <w:r>
-        <w:rPr>
-          <w:rFonts w:ascii="Times New Roman" w:hAnsi="Times New Roman"/>
-          <w:sz w:val="24"/>
-          <w:szCs w:val="24"/>
-        </w:rPr>
-        <w:t xml:space="preserve">/L artificial seawater (ASW) (table S2). </w:t>
+        <w:t xml:space="preserve"> 100 meq/L artificial brackish water (ABW) and 800 meq/L artificial seawater (ASW) (table S2). </w:t>
       </w:r>
       <w:r>
         <w:rPr>
@@ -3905,25 +3514,7 @@
           <w:sz w:val="24"/>
           <w:szCs w:val="24"/>
         </w:rPr>
-        <w:t>sub-</w:t>
-      </w:r>
-      <w:proofErr w:type="spellStart"/>
-      <w:r>
-        <w:rPr>
-          <w:rFonts w:ascii="Times New Roman" w:hAnsi="Times New Roman"/>
-          <w:sz w:val="24"/>
-          <w:szCs w:val="24"/>
-        </w:rPr>
-        <w:t>oxic</w:t>
-      </w:r>
-      <w:proofErr w:type="spellEnd"/>
-      <w:r>
-        <w:rPr>
-          <w:rFonts w:ascii="Times New Roman" w:hAnsi="Times New Roman"/>
-          <w:sz w:val="24"/>
-          <w:szCs w:val="24"/>
-        </w:rPr>
-        <w:t xml:space="preserve"> (&lt;1 ppm O</w:t>
+        <w:t>sub-oxic (&lt;1 ppm O</w:t>
       </w:r>
       <w:r>
         <w:rPr>
@@ -4177,43 +3768,7 @@
           <w:sz w:val="24"/>
           <w:szCs w:val="24"/>
         </w:rPr>
-        <w:t xml:space="preserve"> Acid (</w:t>
-      </w:r>
-      <w:proofErr w:type="spellStart"/>
-      <w:r>
-        <w:rPr>
-          <w:rFonts w:ascii="Times New Roman" w:hAnsi="Times New Roman"/>
-          <w:sz w:val="24"/>
-          <w:szCs w:val="24"/>
-        </w:rPr>
-        <w:t>HCl</w:t>
-      </w:r>
-      <w:proofErr w:type="spellEnd"/>
-      <w:r>
-        <w:rPr>
-          <w:rFonts w:ascii="Times New Roman" w:hAnsi="Times New Roman"/>
-          <w:sz w:val="24"/>
-          <w:szCs w:val="24"/>
-        </w:rPr>
-        <w:t>) and base (</w:t>
-      </w:r>
-      <w:proofErr w:type="spellStart"/>
-      <w:r>
-        <w:rPr>
-          <w:rFonts w:ascii="Times New Roman" w:hAnsi="Times New Roman"/>
-          <w:sz w:val="24"/>
-          <w:szCs w:val="24"/>
-        </w:rPr>
-        <w:t>NaOH</w:t>
-      </w:r>
-      <w:proofErr w:type="spellEnd"/>
-      <w:r>
-        <w:rPr>
-          <w:rFonts w:ascii="Times New Roman" w:hAnsi="Times New Roman"/>
-          <w:sz w:val="24"/>
-          <w:szCs w:val="24"/>
-        </w:rPr>
-        <w:t xml:space="preserve">) volume additions did not exceed 5% of the original </w:t>
+        <w:t xml:space="preserve"> Acid (HCl) and base (NaOH) volume additions did not exceed 5% of the original </w:t>
       </w:r>
       <w:r>
         <w:rPr>
@@ -4333,7 +3888,23 @@
           <w:sz w:val="24"/>
           <w:szCs w:val="24"/>
         </w:rPr>
-        <w:t xml:space="preserve"> Radium </w:t>
+        <w:t xml:space="preserve"> </w:t>
+      </w:r>
+      <w:r>
+        <w:rPr>
+          <w:rFonts w:ascii="Times New Roman" w:hAnsi="Times New Roman"/>
+          <w:sz w:val="24"/>
+          <w:szCs w:val="24"/>
+        </w:rPr>
+        <w:t>Ra</w:t>
+      </w:r>
+      <w:r>
+        <w:rPr>
+          <w:rFonts w:ascii="Times New Roman" w:hAnsi="Times New Roman"/>
+          <w:sz w:val="24"/>
+          <w:szCs w:val="24"/>
+        </w:rPr>
+        <w:t xml:space="preserve"> </w:t>
       </w:r>
       <w:r>
         <w:rPr>
@@ -4481,7 +4052,7 @@
           <w:sz w:val="24"/>
           <w:szCs w:val="24"/>
         </w:rPr>
-        <w:t xml:space="preserve">The naturally low levels of Ra in the environment combined with the significant radiotoxicity of Ra have hindered the development of spectroscopically </w:t>
+        <w:t xml:space="preserve">The naturally low levels of Ra in the environment combined with the significant radiotoxicity of Ra have hindered the development of spectroscopically informed </w:t>
       </w:r>
       <w:r>
         <w:rPr>
@@ -4490,33 +4061,15 @@
           <w:szCs w:val="24"/>
         </w:rPr>
         <w:lastRenderedPageBreak/>
-        <w:t>informed models of Ra-specific SCMs. Thus, i</w:t>
-      </w:r>
-      <w:r>
-        <w:rPr>
-          <w:rFonts w:ascii="Times New Roman" w:hAnsi="Times New Roman"/>
-          <w:sz w:val="24"/>
-          <w:szCs w:val="24"/>
-        </w:rPr>
-        <w:t xml:space="preserve">n all cases, a double diffuse layer formulation is used for SCM, following </w:t>
-      </w:r>
-      <w:proofErr w:type="spellStart"/>
-      <w:r>
-        <w:rPr>
-          <w:rFonts w:ascii="Times New Roman" w:hAnsi="Times New Roman"/>
-          <w:sz w:val="24"/>
-          <w:szCs w:val="24"/>
-        </w:rPr>
-        <w:t>Dzombak</w:t>
-      </w:r>
-      <w:proofErr w:type="spellEnd"/>
-      <w:r>
-        <w:rPr>
-          <w:rFonts w:ascii="Times New Roman" w:hAnsi="Times New Roman"/>
-          <w:sz w:val="24"/>
-          <w:szCs w:val="24"/>
-        </w:rPr>
-        <w:t xml:space="preserve"> and Morel’s generalized two layer model, except for pyrite, where fitting attempts were unsuccessful.</w:t>
+        <w:t>models of Ra-specific SCMs. Thus, i</w:t>
+      </w:r>
+      <w:r>
+        <w:rPr>
+          <w:rFonts w:ascii="Times New Roman" w:hAnsi="Times New Roman"/>
+          <w:sz w:val="24"/>
+          <w:szCs w:val="24"/>
+        </w:rPr>
+        <w:t>n all cases, a double diffuse layer formulation is used for SCM, following Dzombak and Morel’s generalized two layer model, except for pyrite, where fitting attempts were unsuccessful.</w:t>
       </w:r>
       <w:r>
         <w:rPr>
@@ -4940,18 +4493,65 @@
           <w:sz w:val="24"/>
           <w:szCs w:val="24"/>
         </w:rPr>
-        <w:t xml:space="preserve">All isotherms using 10 </w:t>
-      </w:r>
-      <w:proofErr w:type="spellStart"/>
-      <w:r>
-        <w:rPr>
-          <w:rFonts w:ascii="Times New Roman" w:hAnsi="Times New Roman"/>
-          <w:sz w:val="24"/>
-          <w:szCs w:val="24"/>
-        </w:rPr>
-        <w:t>mM</w:t>
-      </w:r>
-      <w:proofErr w:type="spellEnd"/>
+        <w:t>All isotherms using 10 mM NaCl were linear in the range of activities considered (figure S1), and thus each were fitted to a line using a least squares method, whose slope corresponds to the (mass normalized) K</w:t>
+      </w:r>
+      <w:r>
+        <w:rPr>
+          <w:rFonts w:ascii="Times New Roman" w:hAnsi="Times New Roman"/>
+          <w:sz w:val="24"/>
+          <w:szCs w:val="24"/>
+          <w:vertAlign w:val="subscript"/>
+        </w:rPr>
+        <w:t>d</w:t>
+      </w:r>
+      <w:r>
+        <w:rPr>
+          <w:rFonts w:ascii="Times New Roman" w:hAnsi="Times New Roman"/>
+          <w:sz w:val="24"/>
+          <w:szCs w:val="24"/>
+        </w:rPr>
+        <w:t xml:space="preserve"> for that isotherm (figure 1a)</w:t>
+      </w:r>
+      <w:r>
+        <w:rPr>
+          <w:rFonts w:ascii="Times New Roman" w:hAnsi="Times New Roman"/>
+          <w:sz w:val="24"/>
+          <w:szCs w:val="24"/>
+        </w:rPr>
+        <w:t xml:space="preserve">. Sorption to both iron </w:t>
+      </w:r>
+      <w:r>
+        <w:rPr>
+          <w:rFonts w:ascii="Times New Roman" w:hAnsi="Times New Roman"/>
+          <w:sz w:val="24"/>
+          <w:szCs w:val="24"/>
+        </w:rPr>
+        <w:t>(hydr)</w:t>
+      </w:r>
+      <w:r>
+        <w:rPr>
+          <w:rFonts w:ascii="Times New Roman" w:hAnsi="Times New Roman"/>
+          <w:sz w:val="24"/>
+          <w:szCs w:val="24"/>
+        </w:rPr>
+        <w:t xml:space="preserve">oxides show a strong dependence on pH, with ferrihydrite showing greater sorption across all pH values compared to goethite, and the extent of sorption increasing with increasing pH for both iron </w:t>
+      </w:r>
+      <w:r>
+        <w:rPr>
+          <w:rFonts w:ascii="Times New Roman" w:hAnsi="Times New Roman"/>
+          <w:sz w:val="24"/>
+          <w:szCs w:val="24"/>
+        </w:rPr>
+        <w:t>(hydr)</w:t>
+      </w:r>
+      <w:r>
+        <w:rPr>
+          <w:rFonts w:ascii="Times New Roman" w:hAnsi="Times New Roman"/>
+          <w:sz w:val="24"/>
+          <w:szCs w:val="24"/>
+        </w:rPr>
+        <w:t>oxides.</w:t>
+      </w:r>
       <w:r>
         <w:rPr>
           <w:rFonts w:ascii="Times New Roman" w:hAnsi="Times New Roman"/>
@@ -4960,32 +4560,85 @@
         </w:rPr>
         <w:t xml:space="preserve"> </w:t>
       </w:r>
-      <w:proofErr w:type="spellStart"/>
-      <w:r>
-        <w:rPr>
-          <w:rFonts w:ascii="Times New Roman" w:hAnsi="Times New Roman"/>
-          <w:sz w:val="24"/>
-          <w:szCs w:val="24"/>
-        </w:rPr>
-        <w:t>NaCl</w:t>
-      </w:r>
-      <w:proofErr w:type="spellEnd"/>
-      <w:r>
-        <w:rPr>
-          <w:rFonts w:ascii="Times New Roman" w:hAnsi="Times New Roman"/>
-          <w:sz w:val="24"/>
-          <w:szCs w:val="24"/>
-        </w:rPr>
-        <w:t xml:space="preserve"> were linear in the range of activities considered (figure S1), and thus each were fitted to a line using a least squares method, whose slope corresponds to the (mass normalized) </w:t>
-      </w:r>
-      <w:proofErr w:type="spellStart"/>
-      <w:r>
-        <w:rPr>
-          <w:rFonts w:ascii="Times New Roman" w:hAnsi="Times New Roman"/>
-          <w:sz w:val="24"/>
-          <w:szCs w:val="24"/>
-        </w:rPr>
-        <w:t>K</w:t>
+      <w:r>
+        <w:rPr>
+          <w:rFonts w:ascii="Times New Roman" w:hAnsi="Times New Roman"/>
+          <w:sz w:val="24"/>
+          <w:szCs w:val="24"/>
+        </w:rPr>
+        <w:t>D</w:t>
+      </w:r>
+      <w:r>
+        <w:rPr>
+          <w:rFonts w:ascii="Times New Roman" w:hAnsi="Times New Roman"/>
+          <w:sz w:val="24"/>
+          <w:szCs w:val="24"/>
+        </w:rPr>
+        <w:t>ifferences</w:t>
+      </w:r>
+      <w:r>
+        <w:rPr>
+          <w:rFonts w:ascii="Times New Roman" w:hAnsi="Times New Roman"/>
+          <w:sz w:val="24"/>
+          <w:szCs w:val="24"/>
+        </w:rPr>
+        <w:t xml:space="preserve"> in the extent of Ra sorption between goethite and ferrihydrite</w:t>
+      </w:r>
+      <w:r>
+        <w:rPr>
+          <w:rFonts w:ascii="Times New Roman" w:hAnsi="Times New Roman"/>
+          <w:sz w:val="24"/>
+          <w:szCs w:val="24"/>
+        </w:rPr>
+        <w:t xml:space="preserve"> may be </w:t>
+      </w:r>
+      <w:r>
+        <w:rPr>
+          <w:rFonts w:ascii="Times New Roman" w:hAnsi="Times New Roman"/>
+          <w:sz w:val="24"/>
+          <w:szCs w:val="24"/>
+        </w:rPr>
+        <w:t>explained by disparate surface area</w:t>
+      </w:r>
+      <w:r>
+        <w:rPr>
+          <w:rFonts w:ascii="Times New Roman" w:hAnsi="Times New Roman"/>
+          <w:sz w:val="24"/>
+          <w:szCs w:val="24"/>
+        </w:rPr>
+        <w:t>s</w:t>
+      </w:r>
+      <w:r>
+        <w:rPr>
+          <w:rFonts w:ascii="Times New Roman" w:hAnsi="Times New Roman"/>
+          <w:sz w:val="24"/>
+          <w:szCs w:val="24"/>
+        </w:rPr>
+        <w:t>, with ferrihydrite having nearly twice the surface area of goethite</w:t>
+      </w:r>
+      <w:r>
+        <w:rPr>
+          <w:rFonts w:ascii="Times New Roman" w:hAnsi="Times New Roman"/>
+          <w:sz w:val="24"/>
+          <w:szCs w:val="24"/>
+        </w:rPr>
+        <w:t xml:space="preserve">. </w:t>
+      </w:r>
+      <w:r>
+        <w:rPr>
+          <w:rFonts w:ascii="Times New Roman" w:hAnsi="Times New Roman"/>
+          <w:sz w:val="24"/>
+          <w:szCs w:val="24"/>
+        </w:rPr>
+        <w:t>F</w:t>
+      </w:r>
+      <w:r>
+        <w:rPr>
+          <w:rFonts w:ascii="Times New Roman" w:hAnsi="Times New Roman"/>
+          <w:sz w:val="24"/>
+          <w:szCs w:val="24"/>
+        </w:rPr>
+        <w:t>itted K</w:t>
       </w:r>
       <w:r>
         <w:rPr>
@@ -4994,189 +4647,31 @@
           <w:szCs w:val="24"/>
           <w:vertAlign w:val="subscript"/>
         </w:rPr>
-        <w:t>d</w:t>
-      </w:r>
-      <w:proofErr w:type="spellEnd"/>
-      <w:r>
-        <w:rPr>
-          <w:rFonts w:ascii="Times New Roman" w:hAnsi="Times New Roman"/>
-          <w:sz w:val="24"/>
-          <w:szCs w:val="24"/>
-        </w:rPr>
-        <w:t xml:space="preserve"> for that isotherm (figure 1a)</w:t>
-      </w:r>
-      <w:r>
-        <w:rPr>
-          <w:rFonts w:ascii="Times New Roman" w:hAnsi="Times New Roman"/>
-          <w:sz w:val="24"/>
-          <w:szCs w:val="24"/>
-        </w:rPr>
-        <w:t xml:space="preserve">. Sorption to both iron </w:t>
-      </w:r>
-      <w:r>
-        <w:rPr>
-          <w:rFonts w:ascii="Times New Roman" w:hAnsi="Times New Roman"/>
-          <w:sz w:val="24"/>
-          <w:szCs w:val="24"/>
-        </w:rPr>
-        <w:t>(</w:t>
-      </w:r>
-      <w:proofErr w:type="spellStart"/>
-      <w:r>
-        <w:rPr>
-          <w:rFonts w:ascii="Times New Roman" w:hAnsi="Times New Roman"/>
-          <w:sz w:val="24"/>
-          <w:szCs w:val="24"/>
-        </w:rPr>
-        <w:t>hydr</w:t>
-      </w:r>
-      <w:proofErr w:type="spellEnd"/>
-      <w:r>
-        <w:rPr>
-          <w:rFonts w:ascii="Times New Roman" w:hAnsi="Times New Roman"/>
-          <w:sz w:val="24"/>
-          <w:szCs w:val="24"/>
-        </w:rPr>
-        <w:t>)</w:t>
-      </w:r>
-      <w:r>
-        <w:rPr>
-          <w:rFonts w:ascii="Times New Roman" w:hAnsi="Times New Roman"/>
-          <w:sz w:val="24"/>
-          <w:szCs w:val="24"/>
-        </w:rPr>
-        <w:t xml:space="preserve">oxides show a strong dependence on pH, with ferrihydrite showing greater sorption across all pH values compared to goethite, and the extent of sorption increasing with increasing pH for both iron </w:t>
-      </w:r>
-      <w:r>
-        <w:rPr>
-          <w:rFonts w:ascii="Times New Roman" w:hAnsi="Times New Roman"/>
-          <w:sz w:val="24"/>
-          <w:szCs w:val="24"/>
-        </w:rPr>
-        <w:t>(</w:t>
-      </w:r>
-      <w:proofErr w:type="spellStart"/>
-      <w:r>
-        <w:rPr>
-          <w:rFonts w:ascii="Times New Roman" w:hAnsi="Times New Roman"/>
-          <w:sz w:val="24"/>
-          <w:szCs w:val="24"/>
-        </w:rPr>
-        <w:t>hydr</w:t>
-      </w:r>
-      <w:proofErr w:type="spellEnd"/>
-      <w:r>
-        <w:rPr>
-          <w:rFonts w:ascii="Times New Roman" w:hAnsi="Times New Roman"/>
-          <w:sz w:val="24"/>
-          <w:szCs w:val="24"/>
-        </w:rPr>
-        <w:t>)</w:t>
-      </w:r>
-      <w:r>
-        <w:rPr>
-          <w:rFonts w:ascii="Times New Roman" w:hAnsi="Times New Roman"/>
-          <w:sz w:val="24"/>
-          <w:szCs w:val="24"/>
-        </w:rPr>
-        <w:t>oxides.</w:t>
-      </w:r>
-      <w:r>
-        <w:rPr>
-          <w:rFonts w:ascii="Times New Roman" w:hAnsi="Times New Roman"/>
-          <w:sz w:val="24"/>
-          <w:szCs w:val="24"/>
-        </w:rPr>
-        <w:t xml:space="preserve"> </w:t>
-      </w:r>
-      <w:r>
-        <w:rPr>
-          <w:rFonts w:ascii="Times New Roman" w:hAnsi="Times New Roman"/>
-          <w:sz w:val="24"/>
-          <w:szCs w:val="24"/>
-        </w:rPr>
-        <w:t>D</w:t>
-      </w:r>
-      <w:r>
-        <w:rPr>
-          <w:rFonts w:ascii="Times New Roman" w:hAnsi="Times New Roman"/>
-          <w:sz w:val="24"/>
-          <w:szCs w:val="24"/>
-        </w:rPr>
-        <w:t>ifferences</w:t>
-      </w:r>
-      <w:r>
-        <w:rPr>
-          <w:rFonts w:ascii="Times New Roman" w:hAnsi="Times New Roman"/>
-          <w:sz w:val="24"/>
-          <w:szCs w:val="24"/>
-        </w:rPr>
-        <w:t xml:space="preserve"> in the extent of Ra sorption between goethite and ferrihydrite</w:t>
-      </w:r>
-      <w:r>
-        <w:rPr>
-          <w:rFonts w:ascii="Times New Roman" w:hAnsi="Times New Roman"/>
-          <w:sz w:val="24"/>
-          <w:szCs w:val="24"/>
-        </w:rPr>
-        <w:t xml:space="preserve"> may be </w:t>
-      </w:r>
-      <w:r>
-        <w:rPr>
-          <w:rFonts w:ascii="Times New Roman" w:hAnsi="Times New Roman"/>
-          <w:sz w:val="24"/>
-          <w:szCs w:val="24"/>
-        </w:rPr>
-        <w:t>explained by disparate surface area</w:t>
-      </w:r>
-      <w:r>
-        <w:rPr>
-          <w:rFonts w:ascii="Times New Roman" w:hAnsi="Times New Roman"/>
-          <w:sz w:val="24"/>
-          <w:szCs w:val="24"/>
-        </w:rPr>
-        <w:t>s</w:t>
-      </w:r>
-      <w:r>
-        <w:rPr>
-          <w:rFonts w:ascii="Times New Roman" w:hAnsi="Times New Roman"/>
-          <w:sz w:val="24"/>
-          <w:szCs w:val="24"/>
-        </w:rPr>
-        <w:t>, with ferrihydrite having nearly twice the surface area of goethite</w:t>
-      </w:r>
-      <w:r>
-        <w:rPr>
-          <w:rFonts w:ascii="Times New Roman" w:hAnsi="Times New Roman"/>
-          <w:sz w:val="24"/>
-          <w:szCs w:val="24"/>
-        </w:rPr>
-        <w:t xml:space="preserve">. </w:t>
-      </w:r>
-      <w:r>
-        <w:rPr>
-          <w:rFonts w:ascii="Times New Roman" w:hAnsi="Times New Roman"/>
-          <w:sz w:val="24"/>
-          <w:szCs w:val="24"/>
-        </w:rPr>
-        <w:t>F</w:t>
-      </w:r>
-      <w:r>
-        <w:rPr>
-          <w:rFonts w:ascii="Times New Roman" w:hAnsi="Times New Roman"/>
-          <w:sz w:val="24"/>
-          <w:szCs w:val="24"/>
-        </w:rPr>
-        <w:t xml:space="preserve">itted </w:t>
-      </w:r>
-      <w:proofErr w:type="spellStart"/>
-      <w:r>
-        <w:rPr>
-          <w:rFonts w:ascii="Times New Roman" w:hAnsi="Times New Roman"/>
-          <w:sz w:val="24"/>
-          <w:szCs w:val="24"/>
-        </w:rPr>
-        <w:t>K</w:t>
+        <w:t xml:space="preserve">d </w:t>
+      </w:r>
+      <w:r>
+        <w:rPr>
+          <w:rFonts w:ascii="Times New Roman" w:hAnsi="Times New Roman"/>
+          <w:sz w:val="24"/>
+          <w:szCs w:val="24"/>
+        </w:rPr>
+        <w:t xml:space="preserve">values </w:t>
+      </w:r>
+      <w:r>
+        <w:rPr>
+          <w:rFonts w:ascii="Times New Roman" w:hAnsi="Times New Roman"/>
+          <w:sz w:val="24"/>
+          <w:szCs w:val="24"/>
+        </w:rPr>
+        <w:t>were</w:t>
+      </w:r>
+      <w:r>
+        <w:rPr>
+          <w:rFonts w:ascii="Times New Roman" w:hAnsi="Times New Roman"/>
+          <w:sz w:val="24"/>
+          <w:szCs w:val="24"/>
+        </w:rPr>
+        <w:t xml:space="preserve"> normalized by the measured surface area to derive a K</w:t>
       </w:r>
       <w:r>
         <w:rPr>
@@ -5185,9 +4680,32 @@
           <w:szCs w:val="24"/>
           <w:vertAlign w:val="subscript"/>
         </w:rPr>
-        <w:t>d</w:t>
-      </w:r>
-      <w:proofErr w:type="spellEnd"/>
+        <w:t>sa</w:t>
+      </w:r>
+      <w:r>
+        <w:rPr>
+          <w:rFonts w:ascii="Times New Roman" w:hAnsi="Times New Roman"/>
+          <w:sz w:val="24"/>
+          <w:szCs w:val="24"/>
+        </w:rPr>
+        <w:t xml:space="preserve"> (figure 1b)</w:t>
+      </w:r>
+      <w:r>
+        <w:rPr>
+          <w:rFonts w:ascii="Times New Roman" w:hAnsi="Times New Roman"/>
+          <w:sz w:val="24"/>
+          <w:szCs w:val="24"/>
+        </w:rPr>
+        <w:t>, showing that a</w:t>
+      </w:r>
+      <w:r>
+        <w:rPr>
+          <w:rFonts w:ascii="Times New Roman" w:hAnsi="Times New Roman"/>
+          <w:sz w:val="24"/>
+          <w:szCs w:val="24"/>
+        </w:rPr>
+        <w:t>t circumneutral pH, goethite and ferrihydrite have close K</w:t>
+      </w:r>
       <w:r>
         <w:rPr>
           <w:rFonts w:ascii="Times New Roman" w:hAnsi="Times New Roman"/>
@@ -5195,94 +4713,8 @@
           <w:szCs w:val="24"/>
           <w:vertAlign w:val="subscript"/>
         </w:rPr>
-        <w:t xml:space="preserve"> </w:t>
-      </w:r>
-      <w:r>
-        <w:rPr>
-          <w:rFonts w:ascii="Times New Roman" w:hAnsi="Times New Roman"/>
-          <w:sz w:val="24"/>
-          <w:szCs w:val="24"/>
-        </w:rPr>
-        <w:t xml:space="preserve">values </w:t>
-      </w:r>
-      <w:r>
-        <w:rPr>
-          <w:rFonts w:ascii="Times New Roman" w:hAnsi="Times New Roman"/>
-          <w:sz w:val="24"/>
-          <w:szCs w:val="24"/>
-        </w:rPr>
-        <w:t>were</w:t>
-      </w:r>
-      <w:r>
-        <w:rPr>
-          <w:rFonts w:ascii="Times New Roman" w:hAnsi="Times New Roman"/>
-          <w:sz w:val="24"/>
-          <w:szCs w:val="24"/>
-        </w:rPr>
-        <w:t xml:space="preserve"> normalized by the measured surface area to derive a </w:t>
-      </w:r>
-      <w:proofErr w:type="spellStart"/>
-      <w:r>
-        <w:rPr>
-          <w:rFonts w:ascii="Times New Roman" w:hAnsi="Times New Roman"/>
-          <w:sz w:val="24"/>
-          <w:szCs w:val="24"/>
-        </w:rPr>
-        <w:t>K</w:t>
-      </w:r>
-      <w:r>
-        <w:rPr>
-          <w:rFonts w:ascii="Times New Roman" w:hAnsi="Times New Roman"/>
-          <w:sz w:val="24"/>
-          <w:szCs w:val="24"/>
-          <w:vertAlign w:val="subscript"/>
-        </w:rPr>
         <w:t>sa</w:t>
       </w:r>
-      <w:proofErr w:type="spellEnd"/>
-      <w:r>
-        <w:rPr>
-          <w:rFonts w:ascii="Times New Roman" w:hAnsi="Times New Roman"/>
-          <w:sz w:val="24"/>
-          <w:szCs w:val="24"/>
-        </w:rPr>
-        <w:t xml:space="preserve"> (figure 1b)</w:t>
-      </w:r>
-      <w:r>
-        <w:rPr>
-          <w:rFonts w:ascii="Times New Roman" w:hAnsi="Times New Roman"/>
-          <w:sz w:val="24"/>
-          <w:szCs w:val="24"/>
-        </w:rPr>
-        <w:t>, showing that a</w:t>
-      </w:r>
-      <w:r>
-        <w:rPr>
-          <w:rFonts w:ascii="Times New Roman" w:hAnsi="Times New Roman"/>
-          <w:sz w:val="24"/>
-          <w:szCs w:val="24"/>
-        </w:rPr>
-        <w:t xml:space="preserve">t circumneutral pH, goethite and ferrihydrite have close </w:t>
-      </w:r>
-      <w:proofErr w:type="spellStart"/>
-      <w:r>
-        <w:rPr>
-          <w:rFonts w:ascii="Times New Roman" w:hAnsi="Times New Roman"/>
-          <w:sz w:val="24"/>
-          <w:szCs w:val="24"/>
-        </w:rPr>
-        <w:t>K</w:t>
-      </w:r>
-      <w:r>
-        <w:rPr>
-          <w:rFonts w:ascii="Times New Roman" w:hAnsi="Times New Roman"/>
-          <w:sz w:val="24"/>
-          <w:szCs w:val="24"/>
-          <w:vertAlign w:val="subscript"/>
-        </w:rPr>
-        <w:t>sa</w:t>
-      </w:r>
-      <w:proofErr w:type="spellEnd"/>
       <w:r>
         <w:rPr>
           <w:rFonts w:ascii="Times New Roman" w:hAnsi="Times New Roman"/>
@@ -5380,7 +4812,6 @@
         </w:rPr>
         <w:t xml:space="preserve"> Fe </w:t>
       </w:r>
-      <w:proofErr w:type="spellStart"/>
       <w:r>
         <w:rPr>
           <w:rFonts w:ascii="Times New Roman" w:hAnsi="Times New Roman"/>
@@ -5389,7 +4820,6 @@
         </w:rPr>
         <w:t>coordinations</w:t>
       </w:r>
-      <w:proofErr w:type="spellEnd"/>
       <w:r>
         <w:rPr>
           <w:rFonts w:ascii="Times New Roman" w:hAnsi="Times New Roman"/>
@@ -5690,16 +5120,7 @@
           <w:sz w:val="24"/>
           <w:szCs w:val="24"/>
         </w:rPr>
-        <w:t xml:space="preserve">The </w:t>
-      </w:r>
-      <w:proofErr w:type="spellStart"/>
-      <w:r>
-        <w:rPr>
-          <w:rFonts w:ascii="Times New Roman" w:hAnsi="Times New Roman"/>
-          <w:sz w:val="24"/>
-          <w:szCs w:val="24"/>
-        </w:rPr>
-        <w:t>K</w:t>
+        <w:t>The K</w:t>
       </w:r>
       <w:r>
         <w:rPr>
@@ -5716,9 +5137,147 @@
           <w:szCs w:val="24"/>
           <w:vertAlign w:val="subscript"/>
         </w:rPr>
-        <w:t>d</w:t>
-      </w:r>
-      <w:proofErr w:type="spellEnd"/>
+        <w:t xml:space="preserve">d </w:t>
+      </w:r>
+      <w:r>
+        <w:rPr>
+          <w:rFonts w:ascii="Times New Roman" w:hAnsi="Times New Roman"/>
+          <w:sz w:val="24"/>
+          <w:szCs w:val="24"/>
+        </w:rPr>
+        <w:t>found in our study is la</w:t>
+      </w:r>
+      <w:r>
+        <w:rPr>
+          <w:rFonts w:ascii="Times New Roman" w:hAnsi="Times New Roman"/>
+          <w:sz w:val="24"/>
+          <w:szCs w:val="24"/>
+        </w:rPr>
+        <w:t>rger than found in those studies by at least a factor of 2 (SI for values</w:t>
+      </w:r>
+      <w:r>
+        <w:rPr>
+          <w:rFonts w:ascii="Times New Roman" w:hAnsi="Times New Roman"/>
+          <w:sz w:val="24"/>
+          <w:szCs w:val="24"/>
+        </w:rPr>
+        <w:t xml:space="preserve"> and comparison</w:t>
+      </w:r>
+      <w:r>
+        <w:rPr>
+          <w:rFonts w:ascii="Times New Roman" w:hAnsi="Times New Roman"/>
+          <w:sz w:val="24"/>
+          <w:szCs w:val="24"/>
+        </w:rPr>
+        <w:t>)</w:t>
+      </w:r>
+      <w:r>
+        <w:rPr>
+          <w:rFonts w:ascii="Times New Roman" w:hAnsi="Times New Roman"/>
+          <w:sz w:val="24"/>
+          <w:szCs w:val="24"/>
+        </w:rPr>
+        <w:t>, but was also performed at lower background ionic strength (here, 10 mM</w:t>
+      </w:r>
+      <w:r>
+        <w:rPr>
+          <w:rFonts w:ascii="Times New Roman" w:hAnsi="Times New Roman"/>
+          <w:sz w:val="24"/>
+          <w:szCs w:val="24"/>
+        </w:rPr>
+        <w:t xml:space="preserve"> NaCl</w:t>
+      </w:r>
+      <w:r>
+        <w:rPr>
+          <w:rFonts w:ascii="Times New Roman" w:hAnsi="Times New Roman"/>
+          <w:sz w:val="24"/>
+          <w:szCs w:val="24"/>
+        </w:rPr>
+        <w:t>, others, 100-500 mM) and higher mineral surface area (here, 382.9 m</w:t>
+      </w:r>
+      <w:r>
+        <w:rPr>
+          <w:rFonts w:ascii="Times New Roman" w:hAnsi="Times New Roman"/>
+          <w:sz w:val="24"/>
+          <w:szCs w:val="24"/>
+          <w:vertAlign w:val="superscript"/>
+        </w:rPr>
+        <w:t>2</w:t>
+      </w:r>
+      <w:r>
+        <w:rPr>
+          <w:rFonts w:ascii="Times New Roman" w:hAnsi="Times New Roman"/>
+          <w:sz w:val="24"/>
+          <w:szCs w:val="24"/>
+        </w:rPr>
+        <w:t>/g, others, ~250 m</w:t>
+      </w:r>
+      <w:r>
+        <w:rPr>
+          <w:rFonts w:ascii="Times New Roman" w:hAnsi="Times New Roman"/>
+          <w:sz w:val="24"/>
+          <w:szCs w:val="24"/>
+          <w:vertAlign w:val="superscript"/>
+        </w:rPr>
+        <w:t>2</w:t>
+      </w:r>
+      <w:r>
+        <w:rPr>
+          <w:rFonts w:ascii="Times New Roman" w:hAnsi="Times New Roman"/>
+          <w:sz w:val="24"/>
+          <w:szCs w:val="24"/>
+        </w:rPr>
+        <w:t>/g)</w:t>
+      </w:r>
+      <w:r>
+        <w:rPr>
+          <w:rFonts w:ascii="Times New Roman" w:hAnsi="Times New Roman"/>
+          <w:sz w:val="24"/>
+          <w:szCs w:val="24"/>
+        </w:rPr>
+        <w:t>.</w:t>
+      </w:r>
+      <w:r>
+        <w:rPr>
+          <w:rFonts w:ascii="Times New Roman" w:hAnsi="Times New Roman"/>
+          <w:sz w:val="24"/>
+          <w:szCs w:val="24"/>
+        </w:rPr>
+        <w:fldChar w:fldCharType="begin"/>
+      </w:r>
+      <w:r>
+        <w:rPr>
+          <w:rFonts w:ascii="Times New Roman" w:hAnsi="Times New Roman"/>
+          <w:sz w:val="24"/>
+          <w:szCs w:val="24"/>
+        </w:rPr>
+        <w:fldChar w:fldCharType="separate"/>
+      </w:r>
+      <w:r>
+        <w:rPr>
+          <w:rFonts w:ascii="Times New Roman" w:hAnsi="Times New Roman"/>
+          <w:noProof/>
+          <w:sz w:val="24"/>
+          <w:szCs w:val="24"/>
+        </w:rPr>
+        <w:t>9</w:t>
+      </w:r>
+      <w:r>
+        <w:rPr>
+          <w:rFonts w:ascii="Times New Roman" w:hAnsi="Times New Roman"/>
+          <w:sz w:val="24"/>
+          <w:szCs w:val="24"/>
+        </w:rPr>
+        <w:fldChar w:fldCharType="end"/>
+      </w:r>
+      <w:r>
+        <w:rPr>
+          <w:rFonts w:ascii="Times New Roman" w:hAnsi="Times New Roman"/>
+          <w:sz w:val="24"/>
+          <w:szCs w:val="24"/>
+        </w:rPr>
+        <w:t xml:space="preserve"> K</w:t>
+      </w:r>
       <w:r>
         <w:rPr>
           <w:rFonts w:ascii="Times New Roman" w:hAnsi="Times New Roman"/>
@@ -5726,193 +5285,47 @@
           <w:szCs w:val="24"/>
           <w:vertAlign w:val="subscript"/>
         </w:rPr>
-        <w:t xml:space="preserve"> </w:t>
-      </w:r>
-      <w:r>
-        <w:rPr>
-          <w:rFonts w:ascii="Times New Roman" w:hAnsi="Times New Roman"/>
-          <w:sz w:val="24"/>
-          <w:szCs w:val="24"/>
-        </w:rPr>
-        <w:t>found in our study is la</w:t>
-      </w:r>
-      <w:r>
-        <w:rPr>
-          <w:rFonts w:ascii="Times New Roman" w:hAnsi="Times New Roman"/>
-          <w:sz w:val="24"/>
-          <w:szCs w:val="24"/>
-        </w:rPr>
-        <w:t>rger than found in those studies by at least a factor of 2 (SI for values</w:t>
-      </w:r>
-      <w:r>
-        <w:rPr>
-          <w:rFonts w:ascii="Times New Roman" w:hAnsi="Times New Roman"/>
-          <w:sz w:val="24"/>
-          <w:szCs w:val="24"/>
-        </w:rPr>
-        <w:t xml:space="preserve"> and comparison</w:t>
-      </w:r>
-      <w:r>
-        <w:rPr>
-          <w:rFonts w:ascii="Times New Roman" w:hAnsi="Times New Roman"/>
-          <w:sz w:val="24"/>
-          <w:szCs w:val="24"/>
-        </w:rPr>
-        <w:t>)</w:t>
-      </w:r>
-      <w:r>
-        <w:rPr>
-          <w:rFonts w:ascii="Times New Roman" w:hAnsi="Times New Roman"/>
-          <w:sz w:val="24"/>
-          <w:szCs w:val="24"/>
-        </w:rPr>
-        <w:t xml:space="preserve">, but was also performed at lower background ionic strength (here, 10 </w:t>
-      </w:r>
-      <w:proofErr w:type="spellStart"/>
-      <w:r>
-        <w:rPr>
-          <w:rFonts w:ascii="Times New Roman" w:hAnsi="Times New Roman"/>
-          <w:sz w:val="24"/>
-          <w:szCs w:val="24"/>
-        </w:rPr>
-        <w:t>mM</w:t>
-      </w:r>
-      <w:proofErr w:type="spellEnd"/>
-      <w:r>
-        <w:rPr>
-          <w:rFonts w:ascii="Times New Roman" w:hAnsi="Times New Roman"/>
-          <w:sz w:val="24"/>
-          <w:szCs w:val="24"/>
-        </w:rPr>
-        <w:t xml:space="preserve"> </w:t>
-      </w:r>
-      <w:proofErr w:type="spellStart"/>
-      <w:r>
-        <w:rPr>
-          <w:rFonts w:ascii="Times New Roman" w:hAnsi="Times New Roman"/>
-          <w:sz w:val="24"/>
-          <w:szCs w:val="24"/>
-        </w:rPr>
-        <w:t>NaCl</w:t>
-      </w:r>
-      <w:proofErr w:type="spellEnd"/>
-      <w:r>
-        <w:rPr>
-          <w:rFonts w:ascii="Times New Roman" w:hAnsi="Times New Roman"/>
-          <w:sz w:val="24"/>
-          <w:szCs w:val="24"/>
-        </w:rPr>
-        <w:t xml:space="preserve">, others, 100-500 </w:t>
-      </w:r>
-      <w:proofErr w:type="spellStart"/>
-      <w:r>
-        <w:rPr>
-          <w:rFonts w:ascii="Times New Roman" w:hAnsi="Times New Roman"/>
-          <w:sz w:val="24"/>
-          <w:szCs w:val="24"/>
-        </w:rPr>
-        <w:t>mM</w:t>
-      </w:r>
-      <w:proofErr w:type="spellEnd"/>
-      <w:r>
-        <w:rPr>
-          <w:rFonts w:ascii="Times New Roman" w:hAnsi="Times New Roman"/>
-          <w:sz w:val="24"/>
-          <w:szCs w:val="24"/>
-        </w:rPr>
-        <w:t>) and higher mineral surface area (here, 382.9 m</w:t>
-      </w:r>
-      <w:r>
-        <w:rPr>
-          <w:rFonts w:ascii="Times New Roman" w:hAnsi="Times New Roman"/>
-          <w:sz w:val="24"/>
-          <w:szCs w:val="24"/>
-          <w:vertAlign w:val="superscript"/>
-        </w:rPr>
-        <w:t>2</w:t>
-      </w:r>
-      <w:r>
-        <w:rPr>
-          <w:rFonts w:ascii="Times New Roman" w:hAnsi="Times New Roman"/>
-          <w:sz w:val="24"/>
-          <w:szCs w:val="24"/>
-        </w:rPr>
-        <w:t>/g, others, ~250 m</w:t>
-      </w:r>
-      <w:r>
-        <w:rPr>
-          <w:rFonts w:ascii="Times New Roman" w:hAnsi="Times New Roman"/>
-          <w:sz w:val="24"/>
-          <w:szCs w:val="24"/>
-          <w:vertAlign w:val="superscript"/>
-        </w:rPr>
-        <w:t>2</w:t>
-      </w:r>
-      <w:r>
-        <w:rPr>
-          <w:rFonts w:ascii="Times New Roman" w:hAnsi="Times New Roman"/>
-          <w:sz w:val="24"/>
-          <w:szCs w:val="24"/>
-        </w:rPr>
-        <w:t>/g)</w:t>
-      </w:r>
-      <w:r>
-        <w:rPr>
-          <w:rFonts w:ascii="Times New Roman" w:hAnsi="Times New Roman"/>
-          <w:sz w:val="24"/>
-          <w:szCs w:val="24"/>
-        </w:rPr>
-        <w:t>.</w:t>
-      </w:r>
-      <w:r>
-        <w:rPr>
-          <w:rFonts w:ascii="Times New Roman" w:hAnsi="Times New Roman"/>
-          <w:sz w:val="24"/>
-          <w:szCs w:val="24"/>
-        </w:rPr>
-        <w:fldChar w:fldCharType="begin"/>
-      </w:r>
-      <w:r>
-        <w:rPr>
-          <w:rFonts w:ascii="Times New Roman" w:hAnsi="Times New Roman"/>
-          <w:sz w:val="24"/>
-          <w:szCs w:val="24"/>
-        </w:rPr>
-        <w:fldChar w:fldCharType="separate"/>
-      </w:r>
-      <w:r>
-        <w:rPr>
-          <w:rFonts w:ascii="Times New Roman" w:hAnsi="Times New Roman"/>
-          <w:noProof/>
-          <w:sz w:val="24"/>
-          <w:szCs w:val="24"/>
-        </w:rPr>
-        <w:t>9</w:t>
-      </w:r>
-      <w:r>
-        <w:rPr>
-          <w:rFonts w:ascii="Times New Roman" w:hAnsi="Times New Roman"/>
-          <w:sz w:val="24"/>
-          <w:szCs w:val="24"/>
-        </w:rPr>
-        <w:fldChar w:fldCharType="end"/>
-      </w:r>
-      <w:r>
-        <w:rPr>
-          <w:rFonts w:ascii="Times New Roman" w:hAnsi="Times New Roman"/>
-          <w:sz w:val="24"/>
-          <w:szCs w:val="24"/>
-        </w:rPr>
-        <w:t xml:space="preserve"> </w:t>
-      </w:r>
-      <w:proofErr w:type="spellStart"/>
-      <w:r>
-        <w:rPr>
-          <w:rFonts w:ascii="Times New Roman" w:hAnsi="Times New Roman"/>
-          <w:sz w:val="24"/>
-          <w:szCs w:val="24"/>
-        </w:rPr>
-        <w:t>K</w:t>
+        <w:t>sa</w:t>
+      </w:r>
+      <w:r>
+        <w:rPr>
+          <w:rFonts w:ascii="Times New Roman" w:hAnsi="Times New Roman"/>
+          <w:sz w:val="24"/>
+          <w:szCs w:val="24"/>
+        </w:rPr>
+        <w:t xml:space="preserve"> values were fairly close to those reported in other studies, with </w:t>
+      </w:r>
+      <w:r>
+        <w:rPr>
+          <w:rFonts w:ascii="Times New Roman" w:hAnsi="Times New Roman"/>
+          <w:sz w:val="24"/>
+          <w:szCs w:val="24"/>
+        </w:rPr>
+        <w:t>higher</w:t>
+      </w:r>
+      <w:r>
+        <w:rPr>
+          <w:rFonts w:ascii="Times New Roman" w:hAnsi="Times New Roman"/>
+          <w:sz w:val="24"/>
+          <w:szCs w:val="24"/>
+        </w:rPr>
+        <w:t xml:space="preserve"> background solution ionic strength matching with </w:t>
+      </w:r>
+      <w:r>
+        <w:rPr>
+          <w:rFonts w:ascii="Times New Roman" w:hAnsi="Times New Roman"/>
+          <w:sz w:val="24"/>
+          <w:szCs w:val="24"/>
+        </w:rPr>
+        <w:t>smaller</w:t>
+      </w:r>
+      <w:r>
+        <w:rPr>
+          <w:rFonts w:ascii="Times New Roman" w:hAnsi="Times New Roman"/>
+          <w:sz w:val="24"/>
+          <w:szCs w:val="24"/>
+        </w:rPr>
+        <w:t xml:space="preserve"> K</w:t>
       </w:r>
       <w:r>
         <w:rPr>
@@ -5923,73 +5336,29 @@
         </w:rPr>
         <w:t>sa</w:t>
       </w:r>
-      <w:proofErr w:type="spellEnd"/>
-      <w:r>
-        <w:rPr>
-          <w:rFonts w:ascii="Times New Roman" w:hAnsi="Times New Roman"/>
-          <w:sz w:val="24"/>
-          <w:szCs w:val="24"/>
-        </w:rPr>
-        <w:t xml:space="preserve"> values were fairly close to those reported in other studies, with </w:t>
-      </w:r>
-      <w:r>
-        <w:rPr>
-          <w:rFonts w:ascii="Times New Roman" w:hAnsi="Times New Roman"/>
-          <w:sz w:val="24"/>
-          <w:szCs w:val="24"/>
-        </w:rPr>
-        <w:t>higher</w:t>
-      </w:r>
-      <w:r>
-        <w:rPr>
-          <w:rFonts w:ascii="Times New Roman" w:hAnsi="Times New Roman"/>
-          <w:sz w:val="24"/>
-          <w:szCs w:val="24"/>
-        </w:rPr>
-        <w:t xml:space="preserve"> background solution ionic strength matching with </w:t>
-      </w:r>
-      <w:r>
-        <w:rPr>
-          <w:rFonts w:ascii="Times New Roman" w:hAnsi="Times New Roman"/>
-          <w:sz w:val="24"/>
-          <w:szCs w:val="24"/>
-        </w:rPr>
-        <w:t>smaller</w:t>
-      </w:r>
-      <w:r>
-        <w:rPr>
-          <w:rFonts w:ascii="Times New Roman" w:hAnsi="Times New Roman"/>
-          <w:sz w:val="24"/>
-          <w:szCs w:val="24"/>
-        </w:rPr>
-        <w:t xml:space="preserve"> </w:t>
-      </w:r>
-      <w:proofErr w:type="spellStart"/>
-      <w:r>
-        <w:rPr>
-          <w:rFonts w:ascii="Times New Roman" w:hAnsi="Times New Roman"/>
-          <w:sz w:val="24"/>
-          <w:szCs w:val="24"/>
-        </w:rPr>
-        <w:t>K</w:t>
-      </w:r>
-      <w:r>
-        <w:rPr>
-          <w:rFonts w:ascii="Times New Roman" w:hAnsi="Times New Roman"/>
-          <w:sz w:val="24"/>
-          <w:szCs w:val="24"/>
-          <w:vertAlign w:val="subscript"/>
-        </w:rPr>
-        <w:t>sa</w:t>
-      </w:r>
-      <w:proofErr w:type="spellEnd"/>
-      <w:r>
-        <w:rPr>
-          <w:rFonts w:ascii="Times New Roman" w:hAnsi="Times New Roman"/>
-          <w:sz w:val="24"/>
-          <w:szCs w:val="24"/>
-        </w:rPr>
-        <w:t>, consistent with previously reported results that increasing ionic strength decreased Ra sorption to iron oxides.</w:t>
+      <w:r>
+        <w:rPr>
+          <w:rFonts w:ascii="Times New Roman" w:hAnsi="Times New Roman"/>
+          <w:sz w:val="24"/>
+          <w:szCs w:val="24"/>
+        </w:rPr>
+        <w:t xml:space="preserve">, consistent with previously reported results that increasing ionic strength decreased Ra sorption to iron </w:t>
+      </w:r>
+      <w:r>
+        <w:rPr>
+          <w:rFonts w:ascii="Times New Roman" w:hAnsi="Times New Roman"/>
+          <w:sz w:val="24"/>
+          <w:szCs w:val="24"/>
+        </w:rPr>
+        <w:t>(hydr)</w:t>
+      </w:r>
+      <w:r>
+        <w:rPr>
+          <w:rFonts w:ascii="Times New Roman" w:hAnsi="Times New Roman"/>
+          <w:sz w:val="24"/>
+          <w:szCs w:val="24"/>
+        </w:rPr>
+        <w:t>oxides.</w:t>
       </w:r>
       <w:r>
         <w:rPr>
@@ -6057,16 +5426,7 @@
           <w:sz w:val="24"/>
           <w:szCs w:val="24"/>
         </w:rPr>
-        <w:t>Results for mass normalized (</w:t>
-      </w:r>
-      <w:proofErr w:type="spellStart"/>
-      <w:r>
-        <w:rPr>
-          <w:rFonts w:ascii="Times New Roman" w:hAnsi="Times New Roman"/>
-          <w:sz w:val="24"/>
-          <w:szCs w:val="24"/>
-        </w:rPr>
-        <w:t>K</w:t>
+        <w:t>Results for mass normalized (K</w:t>
       </w:r>
       <w:r>
         <w:rPr>
@@ -6077,23 +5437,13 @@
         </w:rPr>
         <w:t>d</w:t>
       </w:r>
-      <w:proofErr w:type="spellEnd"/>
-      <w:r>
-        <w:rPr>
-          <w:rFonts w:ascii="Times New Roman" w:hAnsi="Times New Roman"/>
-          <w:sz w:val="24"/>
-          <w:szCs w:val="24"/>
-        </w:rPr>
-        <w:t>) and surface area normalized (</w:t>
-      </w:r>
-      <w:proofErr w:type="spellStart"/>
-      <w:r>
-        <w:rPr>
-          <w:rFonts w:ascii="Times New Roman" w:hAnsi="Times New Roman"/>
-          <w:sz w:val="24"/>
-          <w:szCs w:val="24"/>
-        </w:rPr>
-        <w:t>K</w:t>
+      <w:r>
+        <w:rPr>
+          <w:rFonts w:ascii="Times New Roman" w:hAnsi="Times New Roman"/>
+          <w:sz w:val="24"/>
+          <w:szCs w:val="24"/>
+        </w:rPr>
+        <w:t>) and surface area normalized (K</w:t>
       </w:r>
       <w:r>
         <w:rPr>
@@ -6104,7 +5454,6 @@
         </w:rPr>
         <w:t>sa</w:t>
       </w:r>
-      <w:proofErr w:type="spellEnd"/>
       <w:r>
         <w:rPr>
           <w:rFonts w:ascii="Times New Roman" w:hAnsi="Times New Roman"/>
@@ -6167,43 +5516,7 @@
           <w:sz w:val="24"/>
           <w:szCs w:val="24"/>
         </w:rPr>
-        <w:t xml:space="preserve">. </w:t>
-      </w:r>
-      <w:proofErr w:type="gramStart"/>
-      <w:r>
-        <w:rPr>
-          <w:rFonts w:ascii="Times New Roman" w:hAnsi="Times New Roman"/>
-          <w:sz w:val="24"/>
-          <w:szCs w:val="24"/>
-        </w:rPr>
-        <w:t>With the exception of</w:t>
-      </w:r>
-      <w:proofErr w:type="gramEnd"/>
-      <w:r>
-        <w:rPr>
-          <w:rFonts w:ascii="Times New Roman" w:hAnsi="Times New Roman"/>
-          <w:sz w:val="24"/>
-          <w:szCs w:val="24"/>
-        </w:rPr>
-        <w:t xml:space="preserve"> ferrihydrite at pH 9, the total extent of sorption to montmorillonite is larger than iron (</w:t>
-      </w:r>
-      <w:proofErr w:type="spellStart"/>
-      <w:r>
-        <w:rPr>
-          <w:rFonts w:ascii="Times New Roman" w:hAnsi="Times New Roman"/>
-          <w:sz w:val="24"/>
-          <w:szCs w:val="24"/>
-        </w:rPr>
-        <w:t>hydr</w:t>
-      </w:r>
-      <w:proofErr w:type="spellEnd"/>
-      <w:r>
-        <w:rPr>
-          <w:rFonts w:ascii="Times New Roman" w:hAnsi="Times New Roman"/>
-          <w:sz w:val="24"/>
-          <w:szCs w:val="24"/>
-        </w:rPr>
-        <w:t>)oxides over all pH values</w:t>
+        <w:t>. With the exception of ferrihydrite at pH 9, the total extent of sorption to montmorillonite is larger than iron (hydr)oxides over all pH values</w:t>
       </w:r>
       <w:r>
         <w:rPr>
@@ -6307,42 +5620,15 @@
           <w:sz w:val="24"/>
           <w:szCs w:val="24"/>
         </w:rPr>
-        <w:t xml:space="preserve"> cations. Unlike with the iron (</w:t>
-      </w:r>
-      <w:proofErr w:type="spellStart"/>
-      <w:r>
-        <w:rPr>
-          <w:rFonts w:ascii="Times New Roman" w:hAnsi="Times New Roman"/>
-          <w:sz w:val="24"/>
-          <w:szCs w:val="24"/>
-        </w:rPr>
-        <w:t>hydr</w:t>
-      </w:r>
-      <w:proofErr w:type="spellEnd"/>
-      <w:r>
-        <w:rPr>
-          <w:rFonts w:ascii="Times New Roman" w:hAnsi="Times New Roman"/>
-          <w:sz w:val="24"/>
-          <w:szCs w:val="24"/>
-        </w:rPr>
-        <w:t xml:space="preserve">)oxides, </w:t>
-      </w:r>
-      <w:r>
-        <w:rPr>
-          <w:rFonts w:ascii="Times New Roman" w:hAnsi="Times New Roman"/>
-          <w:sz w:val="24"/>
-          <w:szCs w:val="24"/>
-        </w:rPr>
-        <w:t xml:space="preserve">the </w:t>
-      </w:r>
-      <w:proofErr w:type="spellStart"/>
-      <w:r>
-        <w:rPr>
-          <w:rFonts w:ascii="Times New Roman" w:hAnsi="Times New Roman"/>
-          <w:sz w:val="24"/>
-          <w:szCs w:val="24"/>
-        </w:rPr>
-        <w:t>K</w:t>
+        <w:t xml:space="preserve"> cations. Unlike with the iron (hydr)oxides, </w:t>
+      </w:r>
+      <w:r>
+        <w:rPr>
+          <w:rFonts w:ascii="Times New Roman" w:hAnsi="Times New Roman"/>
+          <w:sz w:val="24"/>
+          <w:szCs w:val="24"/>
+        </w:rPr>
+        <w:t>the K</w:t>
       </w:r>
       <w:r>
         <w:rPr>
@@ -6351,34 +5637,15 @@
           <w:szCs w:val="24"/>
           <w:vertAlign w:val="subscript"/>
         </w:rPr>
-        <w:t>d</w:t>
-      </w:r>
-      <w:proofErr w:type="spellEnd"/>
-      <w:r>
-        <w:rPr>
-          <w:rFonts w:ascii="Times New Roman" w:hAnsi="Times New Roman"/>
-          <w:sz w:val="24"/>
-          <w:szCs w:val="24"/>
-          <w:vertAlign w:val="subscript"/>
-        </w:rPr>
-        <w:t xml:space="preserve"> </w:t>
-      </w:r>
-      <w:r>
-        <w:rPr>
-          <w:rFonts w:ascii="Times New Roman" w:hAnsi="Times New Roman"/>
-          <w:sz w:val="24"/>
-          <w:szCs w:val="24"/>
-        </w:rPr>
-        <w:t xml:space="preserve">and </w:t>
-      </w:r>
-      <w:proofErr w:type="spellStart"/>
-      <w:r>
-        <w:rPr>
-          <w:rFonts w:ascii="Times New Roman" w:hAnsi="Times New Roman"/>
-          <w:sz w:val="24"/>
-          <w:szCs w:val="24"/>
-        </w:rPr>
-        <w:t>K</w:t>
+        <w:t xml:space="preserve">d </w:t>
+      </w:r>
+      <w:r>
+        <w:rPr>
+          <w:rFonts w:ascii="Times New Roman" w:hAnsi="Times New Roman"/>
+          <w:sz w:val="24"/>
+          <w:szCs w:val="24"/>
+        </w:rPr>
+        <w:t>and K</w:t>
       </w:r>
       <w:r>
         <w:rPr>
@@ -6390,7 +5657,6 @@
         <w:softHyphen/>
         <w:t>sa</w:t>
       </w:r>
-      <w:proofErr w:type="spellEnd"/>
       <w:r>
         <w:rPr>
           <w:rFonts w:ascii="Times New Roman" w:hAnsi="Times New Roman"/>
@@ -6619,7 +5885,6 @@
         </w:rPr>
         <w:t xml:space="preserve">The CEC of the clay used here (84.4 </w:t>
       </w:r>
-      <w:proofErr w:type="spellStart"/>
       <w:r>
         <w:rPr>
           <w:rFonts w:ascii="Times New Roman" w:hAnsi="Times New Roman"/>
@@ -6627,34 +5892,7 @@
           <w:szCs w:val="24"/>
         </w:rPr>
         <w:lastRenderedPageBreak/>
-        <w:t>meq</w:t>
-      </w:r>
-      <w:proofErr w:type="spellEnd"/>
-      <w:r>
-        <w:rPr>
-          <w:rFonts w:ascii="Times New Roman" w:hAnsi="Times New Roman"/>
-          <w:sz w:val="24"/>
-          <w:szCs w:val="24"/>
-        </w:rPr>
-        <w:t xml:space="preserve">/100g, clay minerals society) falls within the range of those other studies (76.4-120 </w:t>
-      </w:r>
-      <w:proofErr w:type="spellStart"/>
-      <w:r>
-        <w:rPr>
-          <w:rFonts w:ascii="Times New Roman" w:hAnsi="Times New Roman"/>
-          <w:sz w:val="24"/>
-          <w:szCs w:val="24"/>
-        </w:rPr>
-        <w:t>meq</w:t>
-      </w:r>
-      <w:proofErr w:type="spellEnd"/>
-      <w:r>
-        <w:rPr>
-          <w:rFonts w:ascii="Times New Roman" w:hAnsi="Times New Roman"/>
-          <w:sz w:val="24"/>
-          <w:szCs w:val="24"/>
-        </w:rPr>
-        <w:t>/100g), as does the surface area (50.2 m</w:t>
+        <w:t>meq/100g, clay minerals society) falls within the range of those other studies (76.4-120 meq/100g), as does the surface area (50.2 m</w:t>
       </w:r>
       <w:r>
         <w:rPr>
@@ -6748,7 +5986,6 @@
         </w:rPr>
         <w:t xml:space="preserve">Given the similar experimental conditions, one would expect that </w:t>
       </w:r>
-      <w:proofErr w:type="spellStart"/>
       <w:r>
         <w:rPr>
           <w:rFonts w:ascii="Times New Roman" w:hAnsi="Times New Roman"/>
@@ -6766,7 +6003,6 @@
         </w:rPr>
         <w:t>d</w:t>
       </w:r>
-      <w:proofErr w:type="spellEnd"/>
       <w:r>
         <w:rPr>
           <w:rFonts w:ascii="Times New Roman" w:hAnsi="Times New Roman"/>
@@ -6805,25 +6041,7 @@
           <w:sz w:val="24"/>
           <w:szCs w:val="24"/>
         </w:rPr>
-        <w:t xml:space="preserve"> (here, STx-1b, </w:t>
-      </w:r>
-      <w:proofErr w:type="spellStart"/>
-      <w:r>
-        <w:rPr>
-          <w:rFonts w:ascii="Times New Roman" w:hAnsi="Times New Roman"/>
-          <w:sz w:val="24"/>
-          <w:szCs w:val="24"/>
-        </w:rPr>
-        <w:t>Tamamura</w:t>
-      </w:r>
-      <w:proofErr w:type="spellEnd"/>
-      <w:r>
-        <w:rPr>
-          <w:rFonts w:ascii="Times New Roman" w:hAnsi="Times New Roman"/>
-          <w:sz w:val="24"/>
-          <w:szCs w:val="24"/>
-        </w:rPr>
-        <w:t xml:space="preserve">, SWy-2, Ames, SAz-1). </w:t>
+        <w:t xml:space="preserve"> (here, STx-1b, Tamamura, SWy-2, Ames, SAz-1). </w:t>
       </w:r>
       <w:r>
         <w:rPr>
@@ -6971,7 +6189,15 @@
           <w:sz w:val="24"/>
           <w:szCs w:val="24"/>
         </w:rPr>
-        <w:t xml:space="preserve">Radium sorption to pyrite </w:t>
+        <w:t>Ra</w:t>
+      </w:r>
+      <w:r>
+        <w:rPr>
+          <w:rFonts w:ascii="Times New Roman" w:hAnsi="Times New Roman"/>
+          <w:sz w:val="24"/>
+          <w:szCs w:val="24"/>
+        </w:rPr>
+        <w:t xml:space="preserve"> sorption to pyrite </w:t>
       </w:r>
       <w:r>
         <w:rPr>
@@ -7361,25 +6587,23 @@
           <w:sz w:val="24"/>
           <w:szCs w:val="24"/>
         </w:rPr>
-        <w:t xml:space="preserve"> depending on the Fe (</w:t>
-      </w:r>
-      <w:proofErr w:type="spellStart"/>
-      <w:r>
-        <w:rPr>
-          <w:rFonts w:ascii="Times New Roman" w:hAnsi="Times New Roman"/>
-          <w:sz w:val="24"/>
-          <w:szCs w:val="24"/>
-        </w:rPr>
-        <w:t>hydr</w:t>
-      </w:r>
-      <w:proofErr w:type="spellEnd"/>
-      <w:r>
-        <w:rPr>
-          <w:rFonts w:ascii="Times New Roman" w:hAnsi="Times New Roman"/>
-          <w:sz w:val="24"/>
-          <w:szCs w:val="24"/>
-        </w:rPr>
-        <w:t>)oxide phase formed</w:t>
+        <w:t xml:space="preserve"> depending on the </w:t>
+      </w:r>
+      <w:r>
+        <w:rPr>
+          <w:rFonts w:ascii="Times New Roman" w:hAnsi="Times New Roman"/>
+          <w:sz w:val="24"/>
+          <w:szCs w:val="24"/>
+        </w:rPr>
+        <w:t>iron</w:t>
+      </w:r>
+      <w:r>
+        <w:rPr>
+          <w:rFonts w:ascii="Times New Roman" w:hAnsi="Times New Roman"/>
+          <w:sz w:val="24"/>
+          <w:szCs w:val="24"/>
+        </w:rPr>
+        <w:t xml:space="preserve"> (hydr)oxide phase formed</w:t>
       </w:r>
       <w:r>
         <w:rPr>
@@ -7395,18 +6619,8 @@
           <w:sz w:val="24"/>
           <w:szCs w:val="24"/>
         </w:rPr>
-        <w:t xml:space="preserve">r, we find no evidence of </w:t>
-      </w:r>
-      <w:proofErr w:type="spellStart"/>
-      <w:r>
-        <w:rPr>
-          <w:rFonts w:ascii="Times New Roman" w:hAnsi="Times New Roman"/>
-          <w:sz w:val="24"/>
-          <w:szCs w:val="24"/>
-        </w:rPr>
-        <w:t>oxic</w:t>
-      </w:r>
-      <w:proofErr w:type="spellEnd"/>
+        <w:t>r, we find no evidence of oxic</w:t>
+      </w:r>
       <w:r>
         <w:rPr>
           <w:rFonts w:ascii="Times New Roman" w:hAnsi="Times New Roman"/>
@@ -7429,25 +6643,7 @@
           <w:sz w:val="24"/>
           <w:szCs w:val="24"/>
         </w:rPr>
-        <w:t xml:space="preserve">, and use exceedingly low Ra concentrations (0.06-31 </w:t>
-      </w:r>
-      <w:proofErr w:type="spellStart"/>
-      <w:r>
-        <w:rPr>
-          <w:rFonts w:ascii="Times New Roman" w:hAnsi="Times New Roman"/>
-          <w:sz w:val="24"/>
-          <w:szCs w:val="24"/>
-        </w:rPr>
-        <w:t>nmoles</w:t>
-      </w:r>
-      <w:proofErr w:type="spellEnd"/>
-      <w:r>
-        <w:rPr>
-          <w:rFonts w:ascii="Times New Roman" w:hAnsi="Times New Roman"/>
-          <w:sz w:val="24"/>
-          <w:szCs w:val="24"/>
-        </w:rPr>
-        <w:t xml:space="preserve"> per experiment) which preclude </w:t>
+        <w:t xml:space="preserve">, and use exceedingly low Ra concentrations (0.06-31 nmoles per experiment) which preclude </w:t>
       </w:r>
       <w:r>
         <w:rPr>
@@ -7495,7 +6691,7 @@
           <w:sz w:val="24"/>
           <w:szCs w:val="24"/>
         </w:rPr>
-        <w:t xml:space="preserve"> impact Ra sorption </w:t>
+        <w:t xml:space="preserve"> impact Ra </w:t>
       </w:r>
       <w:r>
         <w:rPr>
@@ -7504,7 +6700,7 @@
           <w:szCs w:val="24"/>
         </w:rPr>
         <w:lastRenderedPageBreak/>
-        <w:t>affinity</w:t>
+        <w:t>sorption affinity</w:t>
       </w:r>
       <w:r>
         <w:rPr>
@@ -7653,25 +6849,7 @@
           <w:sz w:val="24"/>
           <w:szCs w:val="24"/>
         </w:rPr>
-        <w:t xml:space="preserve"> initial concentration of Ra (60-70 </w:t>
-      </w:r>
-      <w:proofErr w:type="spellStart"/>
-      <w:r>
-        <w:rPr>
-          <w:rFonts w:ascii="Times New Roman" w:hAnsi="Times New Roman"/>
-          <w:sz w:val="24"/>
-          <w:szCs w:val="24"/>
-        </w:rPr>
-        <w:t>Bq</w:t>
-      </w:r>
-      <w:proofErr w:type="spellEnd"/>
-      <w:r>
-        <w:rPr>
-          <w:rFonts w:ascii="Times New Roman" w:hAnsi="Times New Roman"/>
-          <w:sz w:val="24"/>
-          <w:szCs w:val="24"/>
-        </w:rPr>
-        <w:t xml:space="preserve"> total activity</w:t>
+        <w:t xml:space="preserve"> initial concentration of Ra (60-70 Bq total activity</w:t>
       </w:r>
       <w:r>
         <w:rPr>
@@ -7695,25 +6873,7 @@
           <w:sz w:val="24"/>
           <w:szCs w:val="24"/>
         </w:rPr>
-        <w:t xml:space="preserve">(7.0) illustrate notable deviations from Ra adsorption trends observed using </w:t>
-      </w:r>
-      <w:proofErr w:type="spellStart"/>
-      <w:r>
-        <w:rPr>
-          <w:rFonts w:ascii="Times New Roman" w:hAnsi="Times New Roman"/>
-          <w:sz w:val="24"/>
-          <w:szCs w:val="24"/>
-        </w:rPr>
-        <w:t>NaCl</w:t>
-      </w:r>
-      <w:proofErr w:type="spellEnd"/>
-      <w:r>
-        <w:rPr>
-          <w:rFonts w:ascii="Times New Roman" w:hAnsi="Times New Roman"/>
-          <w:sz w:val="24"/>
-          <w:szCs w:val="24"/>
-        </w:rPr>
-        <w:t xml:space="preserve"> (F</w:t>
+        <w:t>(7.0) illustrate notable deviations from Ra adsorption trends observed using NaCl (F</w:t>
       </w:r>
       <w:r>
         <w:rPr>
@@ -7739,7 +6899,6 @@
         </w:rPr>
         <w:t xml:space="preserve">. </w:t>
       </w:r>
-      <w:proofErr w:type="gramStart"/>
       <w:r>
         <w:rPr>
           <w:rFonts w:ascii="Times New Roman" w:hAnsi="Times New Roman"/>
@@ -7754,16 +6913,7 @@
           <w:sz w:val="24"/>
           <w:szCs w:val="24"/>
         </w:rPr>
-        <w:t>sodium</w:t>
-      </w:r>
-      <w:proofErr w:type="gramEnd"/>
-      <w:r>
-        <w:rPr>
-          <w:rFonts w:ascii="Times New Roman" w:hAnsi="Times New Roman"/>
-          <w:sz w:val="24"/>
-          <w:szCs w:val="24"/>
-        </w:rPr>
-        <w:t xml:space="preserve"> montmorillonite shows large changes in Ra retention </w:t>
+        <w:t xml:space="preserve">sodium montmorillonite shows large changes in Ra retention </w:t>
       </w:r>
       <w:r>
         <w:rPr>
@@ -7787,28 +6937,8 @@
           <w:sz w:val="24"/>
           <w:szCs w:val="24"/>
         </w:rPr>
-        <w:t xml:space="preserve"> the </w:t>
-      </w:r>
-      <w:proofErr w:type="gramStart"/>
-      <w:r>
-        <w:rPr>
-          <w:rFonts w:ascii="Times New Roman" w:hAnsi="Times New Roman"/>
-          <w:sz w:val="24"/>
-          <w:szCs w:val="24"/>
-        </w:rPr>
-        <w:t xml:space="preserve">10 </w:t>
-      </w:r>
-      <w:proofErr w:type="spellStart"/>
-      <w:r>
-        <w:rPr>
-          <w:rFonts w:ascii="Times New Roman" w:hAnsi="Times New Roman"/>
-          <w:sz w:val="24"/>
-          <w:szCs w:val="24"/>
-        </w:rPr>
-        <w:t>mM</w:t>
-      </w:r>
-      <w:proofErr w:type="spellEnd"/>
-      <w:proofErr w:type="gramEnd"/>
+        <w:t xml:space="preserve"> the 10 mM</w:t>
+      </w:r>
       <w:r>
         <w:rPr>
           <w:rFonts w:ascii="Times New Roman" w:hAnsi="Times New Roman"/>
@@ -7871,43 +7001,7 @@
           <w:sz w:val="24"/>
           <w:szCs w:val="24"/>
         </w:rPr>
-        <w:t xml:space="preserve"> </w:t>
-      </w:r>
-      <w:proofErr w:type="spellStart"/>
-      <w:r>
-        <w:rPr>
-          <w:rFonts w:ascii="Times New Roman" w:hAnsi="Times New Roman"/>
-          <w:sz w:val="24"/>
-          <w:szCs w:val="24"/>
-        </w:rPr>
-        <w:t>mM</w:t>
-      </w:r>
-      <w:proofErr w:type="spellEnd"/>
-      <w:r>
-        <w:rPr>
-          <w:rFonts w:ascii="Times New Roman" w:hAnsi="Times New Roman"/>
-          <w:sz w:val="24"/>
-          <w:szCs w:val="24"/>
-        </w:rPr>
-        <w:t xml:space="preserve"> </w:t>
-      </w:r>
-      <w:proofErr w:type="spellStart"/>
-      <w:r>
-        <w:rPr>
-          <w:rFonts w:ascii="Times New Roman" w:hAnsi="Times New Roman"/>
-          <w:sz w:val="24"/>
-          <w:szCs w:val="24"/>
-        </w:rPr>
-        <w:t>NaCl</w:t>
-      </w:r>
-      <w:proofErr w:type="spellEnd"/>
-      <w:r>
-        <w:rPr>
-          <w:rFonts w:ascii="Times New Roman" w:hAnsi="Times New Roman"/>
-          <w:sz w:val="24"/>
-          <w:szCs w:val="24"/>
-        </w:rPr>
-        <w:t xml:space="preserve"> background</w:t>
+        <w:t xml:space="preserve"> mM NaCl background</w:t>
       </w:r>
       <w:r>
         <w:rPr>
@@ -7971,25 +7065,7 @@
           <w:sz w:val="24"/>
           <w:szCs w:val="24"/>
         </w:rPr>
-        <w:t>(</w:t>
-      </w:r>
-      <w:proofErr w:type="spellStart"/>
-      <w:r>
-        <w:rPr>
-          <w:rFonts w:ascii="Times New Roman" w:hAnsi="Times New Roman"/>
-          <w:sz w:val="24"/>
-          <w:szCs w:val="24"/>
-        </w:rPr>
-        <w:t>hydr</w:t>
-      </w:r>
-      <w:proofErr w:type="spellEnd"/>
-      <w:r>
-        <w:rPr>
-          <w:rFonts w:ascii="Times New Roman" w:hAnsi="Times New Roman"/>
-          <w:sz w:val="24"/>
-          <w:szCs w:val="24"/>
-        </w:rPr>
-        <w:t>)</w:t>
+        <w:t>(hydr)</w:t>
       </w:r>
       <w:r>
         <w:rPr>
@@ -8273,43 +7349,7 @@
           <w:szCs w:val="24"/>
         </w:rPr>
         <w:lastRenderedPageBreak/>
-        <w:t xml:space="preserve">strength (figure 3). Specifically, “brackish” (100 </w:t>
-      </w:r>
-      <w:proofErr w:type="spellStart"/>
-      <w:r>
-        <w:rPr>
-          <w:rFonts w:ascii="Times New Roman" w:hAnsi="Times New Roman"/>
-          <w:sz w:val="24"/>
-          <w:szCs w:val="24"/>
-        </w:rPr>
-        <w:t>meq</w:t>
-      </w:r>
-      <w:proofErr w:type="spellEnd"/>
-      <w:r>
-        <w:rPr>
-          <w:rFonts w:ascii="Times New Roman" w:hAnsi="Times New Roman"/>
-          <w:sz w:val="24"/>
-          <w:szCs w:val="24"/>
-        </w:rPr>
-        <w:t xml:space="preserve">/L) and “seawater” (800 </w:t>
-      </w:r>
-      <w:proofErr w:type="spellStart"/>
-      <w:r>
-        <w:rPr>
-          <w:rFonts w:ascii="Times New Roman" w:hAnsi="Times New Roman"/>
-          <w:sz w:val="24"/>
-          <w:szCs w:val="24"/>
-        </w:rPr>
-        <w:t>meq</w:t>
-      </w:r>
-      <w:proofErr w:type="spellEnd"/>
-      <w:r>
-        <w:rPr>
-          <w:rFonts w:ascii="Times New Roman" w:hAnsi="Times New Roman"/>
-          <w:sz w:val="24"/>
-          <w:szCs w:val="24"/>
-        </w:rPr>
-        <w:t xml:space="preserve">/L) ionic strengths were </w:t>
+        <w:t xml:space="preserve">strength (figure 3). Specifically, “brackish” (100 meq/L) and “seawater” (800 meq/L) ionic strengths were </w:t>
       </w:r>
       <w:r>
         <w:rPr>
@@ -8421,18 +7461,72 @@
           <w:sz w:val="24"/>
           <w:szCs w:val="24"/>
         </w:rPr>
-        <w:t xml:space="preserve"> 10 </w:t>
-      </w:r>
-      <w:proofErr w:type="spellStart"/>
-      <w:r>
-        <w:rPr>
-          <w:rFonts w:ascii="Times New Roman" w:hAnsi="Times New Roman"/>
-          <w:sz w:val="24"/>
-          <w:szCs w:val="24"/>
-        </w:rPr>
-        <w:t>mM</w:t>
-      </w:r>
-      <w:proofErr w:type="spellEnd"/>
+        <w:t xml:space="preserve"> 10 mM NaCl</w:t>
+      </w:r>
+      <w:r>
+        <w:rPr>
+          <w:rFonts w:ascii="Times New Roman" w:hAnsi="Times New Roman"/>
+          <w:sz w:val="24"/>
+          <w:szCs w:val="24"/>
+        </w:rPr>
+        <w:t>.</w:t>
+      </w:r>
+      <w:r>
+        <w:rPr>
+          <w:rFonts w:ascii="Times New Roman" w:hAnsi="Times New Roman"/>
+          <w:sz w:val="24"/>
+          <w:szCs w:val="24"/>
+        </w:rPr>
+        <w:t xml:space="preserve"> In contrast, high ionic strength solutions imparted less </w:t>
+      </w:r>
+      <w:r>
+        <w:rPr>
+          <w:rFonts w:ascii="Times New Roman" w:hAnsi="Times New Roman"/>
+          <w:sz w:val="24"/>
+          <w:szCs w:val="24"/>
+        </w:rPr>
+        <w:t>e</w:t>
+      </w:r>
+      <w:r>
+        <w:rPr>
+          <w:rFonts w:ascii="Times New Roman" w:hAnsi="Times New Roman"/>
+          <w:sz w:val="24"/>
+          <w:szCs w:val="24"/>
+        </w:rPr>
+        <w:t xml:space="preserve">ffect on Ra adsorption to </w:t>
+      </w:r>
+      <w:r>
+        <w:rPr>
+          <w:rFonts w:ascii="Times New Roman" w:hAnsi="Times New Roman"/>
+          <w:sz w:val="24"/>
+          <w:szCs w:val="24"/>
+        </w:rPr>
+        <w:t>iron</w:t>
+      </w:r>
+      <w:r>
+        <w:rPr>
+          <w:rFonts w:ascii="Times New Roman" w:hAnsi="Times New Roman"/>
+          <w:sz w:val="24"/>
+          <w:szCs w:val="24"/>
+        </w:rPr>
+        <w:t xml:space="preserve"> (hydr)oxides—</w:t>
+      </w:r>
+      <w:r>
+        <w:rPr>
+          <w:rFonts w:ascii="Times New Roman" w:hAnsi="Times New Roman"/>
+          <w:sz w:val="24"/>
+          <w:szCs w:val="24"/>
+        </w:rPr>
+        <w:t>Ra sorption to goethite and ferrihydrite</w:t>
+      </w:r>
+      <w:r>
+        <w:rPr>
+          <w:rFonts w:ascii="Times New Roman" w:hAnsi="Times New Roman"/>
+          <w:sz w:val="24"/>
+          <w:szCs w:val="24"/>
+        </w:rPr>
+        <w:t xml:space="preserve"> in ASW</w:t>
+      </w:r>
       <w:r>
         <w:rPr>
           <w:rFonts w:ascii="Times New Roman" w:hAnsi="Times New Roman"/>
@@ -8441,81 +7535,21 @@
         </w:rPr>
         <w:t xml:space="preserve"> </w:t>
       </w:r>
-      <w:proofErr w:type="spellStart"/>
-      <w:r>
-        <w:rPr>
-          <w:rFonts w:ascii="Times New Roman" w:hAnsi="Times New Roman"/>
-          <w:sz w:val="24"/>
-          <w:szCs w:val="24"/>
-        </w:rPr>
-        <w:t>NaCl</w:t>
-      </w:r>
-      <w:proofErr w:type="spellEnd"/>
-      <w:r>
-        <w:rPr>
-          <w:rFonts w:ascii="Times New Roman" w:hAnsi="Times New Roman"/>
-          <w:sz w:val="24"/>
-          <w:szCs w:val="24"/>
-        </w:rPr>
-        <w:t>.</w:t>
-      </w:r>
-      <w:r>
-        <w:rPr>
-          <w:rFonts w:ascii="Times New Roman" w:hAnsi="Times New Roman"/>
-          <w:sz w:val="24"/>
-          <w:szCs w:val="24"/>
-        </w:rPr>
-        <w:t xml:space="preserve"> In contrast, high ionic strength solutions imparted less </w:t>
-      </w:r>
-      <w:r>
-        <w:rPr>
-          <w:rFonts w:ascii="Times New Roman" w:hAnsi="Times New Roman"/>
-          <w:sz w:val="24"/>
-          <w:szCs w:val="24"/>
-        </w:rPr>
-        <w:t>e</w:t>
-      </w:r>
-      <w:r>
-        <w:rPr>
-          <w:rFonts w:ascii="Times New Roman" w:hAnsi="Times New Roman"/>
-          <w:sz w:val="24"/>
-          <w:szCs w:val="24"/>
-        </w:rPr>
-        <w:t>ffect on Ra adsorption to Fe (</w:t>
-      </w:r>
-      <w:proofErr w:type="spellStart"/>
-      <w:r>
-        <w:rPr>
-          <w:rFonts w:ascii="Times New Roman" w:hAnsi="Times New Roman"/>
-          <w:sz w:val="24"/>
-          <w:szCs w:val="24"/>
-        </w:rPr>
-        <w:t>hydr</w:t>
-      </w:r>
-      <w:proofErr w:type="spellEnd"/>
-      <w:r>
-        <w:rPr>
-          <w:rFonts w:ascii="Times New Roman" w:hAnsi="Times New Roman"/>
-          <w:sz w:val="24"/>
-          <w:szCs w:val="24"/>
-        </w:rPr>
-        <w:t>)oxides—</w:t>
-      </w:r>
-      <w:r>
-        <w:rPr>
-          <w:rFonts w:ascii="Times New Roman" w:hAnsi="Times New Roman"/>
-          <w:sz w:val="24"/>
-          <w:szCs w:val="24"/>
-        </w:rPr>
-        <w:t>Ra sorption to goethite and ferrihydrite</w:t>
-      </w:r>
-      <w:r>
-        <w:rPr>
-          <w:rFonts w:ascii="Times New Roman" w:hAnsi="Times New Roman"/>
-          <w:sz w:val="24"/>
-          <w:szCs w:val="24"/>
-        </w:rPr>
-        <w:t xml:space="preserve"> in ASW</w:t>
+      <w:r>
+        <w:rPr>
+          <w:rFonts w:ascii="Times New Roman" w:hAnsi="Times New Roman"/>
+          <w:sz w:val="24"/>
+          <w:szCs w:val="24"/>
+        </w:rPr>
+        <w:t>only</w:t>
+      </w:r>
+      <w:r>
+        <w:rPr>
+          <w:rFonts w:ascii="Times New Roman" w:hAnsi="Times New Roman"/>
+          <w:sz w:val="24"/>
+          <w:szCs w:val="24"/>
+        </w:rPr>
+        <w:t xml:space="preserve"> decreased</w:t>
       </w:r>
       <w:r>
         <w:rPr>
@@ -8531,30 +7565,6 @@
           <w:sz w:val="24"/>
           <w:szCs w:val="24"/>
         </w:rPr>
-        <w:t>only</w:t>
-      </w:r>
-      <w:r>
-        <w:rPr>
-          <w:rFonts w:ascii="Times New Roman" w:hAnsi="Times New Roman"/>
-          <w:sz w:val="24"/>
-          <w:szCs w:val="24"/>
-        </w:rPr>
-        <w:t xml:space="preserve"> decreased</w:t>
-      </w:r>
-      <w:r>
-        <w:rPr>
-          <w:rFonts w:ascii="Times New Roman" w:hAnsi="Times New Roman"/>
-          <w:sz w:val="24"/>
-          <w:szCs w:val="24"/>
-        </w:rPr>
-        <w:t xml:space="preserve"> </w:t>
-      </w:r>
-      <w:r>
-        <w:rPr>
-          <w:rFonts w:ascii="Times New Roman" w:hAnsi="Times New Roman"/>
-          <w:sz w:val="24"/>
-          <w:szCs w:val="24"/>
-        </w:rPr>
         <w:t xml:space="preserve">8 and 54 </w:t>
       </w:r>
       <w:r>
@@ -8571,36 +7581,8 @@
           <w:sz w:val="24"/>
           <w:szCs w:val="24"/>
         </w:rPr>
-        <w:t xml:space="preserve"> compared to 10 </w:t>
-      </w:r>
-      <w:proofErr w:type="spellStart"/>
-      <w:r>
-        <w:rPr>
-          <w:rFonts w:ascii="Times New Roman" w:hAnsi="Times New Roman"/>
-          <w:sz w:val="24"/>
-          <w:szCs w:val="24"/>
-        </w:rPr>
-        <w:t>mM</w:t>
-      </w:r>
-      <w:proofErr w:type="spellEnd"/>
-      <w:r>
-        <w:rPr>
-          <w:rFonts w:ascii="Times New Roman" w:hAnsi="Times New Roman"/>
-          <w:sz w:val="24"/>
-          <w:szCs w:val="24"/>
-        </w:rPr>
-        <w:t xml:space="preserve"> </w:t>
-      </w:r>
-      <w:proofErr w:type="spellStart"/>
-      <w:r>
-        <w:rPr>
-          <w:rFonts w:ascii="Times New Roman" w:hAnsi="Times New Roman"/>
-          <w:sz w:val="24"/>
-          <w:szCs w:val="24"/>
-        </w:rPr>
-        <w:t>NaCl</w:t>
-      </w:r>
-      <w:proofErr w:type="spellEnd"/>
+        <w:t xml:space="preserve"> compared to 10 mM NaCl</w:t>
+      </w:r>
       <w:r>
         <w:rPr>
           <w:rFonts w:ascii="Times New Roman" w:hAnsi="Times New Roman"/>
@@ -8631,25 +7613,7 @@
           <w:sz w:val="24"/>
           <w:szCs w:val="24"/>
         </w:rPr>
-        <w:t>(</w:t>
-      </w:r>
-      <w:proofErr w:type="spellStart"/>
-      <w:r>
-        <w:rPr>
-          <w:rFonts w:ascii="Times New Roman" w:hAnsi="Times New Roman"/>
-          <w:sz w:val="24"/>
-          <w:szCs w:val="24"/>
-        </w:rPr>
-        <w:t>hydr</w:t>
-      </w:r>
-      <w:proofErr w:type="spellEnd"/>
-      <w:r>
-        <w:rPr>
-          <w:rFonts w:ascii="Times New Roman" w:hAnsi="Times New Roman"/>
-          <w:sz w:val="24"/>
-          <w:szCs w:val="24"/>
-        </w:rPr>
-        <w:t>)</w:t>
+        <w:t>(hydr)</w:t>
       </w:r>
       <w:r>
         <w:rPr>
@@ -8673,7 +7637,23 @@
           <w:sz w:val="24"/>
           <w:szCs w:val="24"/>
         </w:rPr>
-        <w:t>control radium sorption across shifting solution conditions</w:t>
+        <w:t xml:space="preserve">control </w:t>
+      </w:r>
+      <w:r>
+        <w:rPr>
+          <w:rFonts w:ascii="Times New Roman" w:hAnsi="Times New Roman"/>
+          <w:sz w:val="24"/>
+          <w:szCs w:val="24"/>
+        </w:rPr>
+        <w:t>Ra</w:t>
+      </w:r>
+      <w:r>
+        <w:rPr>
+          <w:rFonts w:ascii="Times New Roman" w:hAnsi="Times New Roman"/>
+          <w:sz w:val="24"/>
+          <w:szCs w:val="24"/>
+        </w:rPr>
+        <w:t xml:space="preserve"> sorption across shifting solution conditions</w:t>
       </w:r>
       <w:r>
         <w:rPr>
@@ -8729,25 +7709,7 @@
           <w:sz w:val="24"/>
           <w:szCs w:val="24"/>
         </w:rPr>
-        <w:t>(</w:t>
-      </w:r>
-      <w:proofErr w:type="spellStart"/>
-      <w:r>
-        <w:rPr>
-          <w:rFonts w:ascii="Times New Roman" w:hAnsi="Times New Roman"/>
-          <w:sz w:val="24"/>
-          <w:szCs w:val="24"/>
-        </w:rPr>
-        <w:t>hydr</w:t>
-      </w:r>
-      <w:proofErr w:type="spellEnd"/>
-      <w:r>
-        <w:rPr>
-          <w:rFonts w:ascii="Times New Roman" w:hAnsi="Times New Roman"/>
-          <w:sz w:val="24"/>
-          <w:szCs w:val="24"/>
-        </w:rPr>
-        <w:t>)</w:t>
+        <w:t>(hydr)</w:t>
       </w:r>
       <w:r>
         <w:rPr>
@@ -9017,25 +7979,7 @@
           <w:sz w:val="24"/>
           <w:szCs w:val="24"/>
         </w:rPr>
-        <w:t xml:space="preserve">mean squared error (RMSE) of Ra fraction </w:t>
-      </w:r>
-      <w:proofErr w:type="spellStart"/>
-      <w:r>
-        <w:rPr>
-          <w:rFonts w:ascii="Times New Roman" w:hAnsi="Times New Roman"/>
-          <w:sz w:val="24"/>
-          <w:szCs w:val="24"/>
-        </w:rPr>
-        <w:t>sorbed</w:t>
-      </w:r>
-      <w:proofErr w:type="spellEnd"/>
-      <w:r>
-        <w:rPr>
-          <w:rFonts w:ascii="Times New Roman" w:hAnsi="Times New Roman"/>
-          <w:sz w:val="24"/>
-          <w:szCs w:val="24"/>
-        </w:rPr>
-        <w:t>: 0.31 and 0.16 for ferrihydrite and goethite respectively</w:t>
+        <w:t>mean squared error (RMSE) of Ra fraction sorbed: 0.31 and 0.16 for ferrihydrite and goethite respectively</w:t>
       </w:r>
       <w:r>
         <w:rPr>
@@ -9067,25 +8011,7 @@
           <w:sz w:val="24"/>
           <w:szCs w:val="24"/>
         </w:rPr>
-        <w:t>Iteratively fitting iron (</w:t>
-      </w:r>
-      <w:proofErr w:type="spellStart"/>
-      <w:r>
-        <w:rPr>
-          <w:rFonts w:ascii="Times New Roman" w:hAnsi="Times New Roman"/>
-          <w:sz w:val="24"/>
-          <w:szCs w:val="24"/>
-        </w:rPr>
-        <w:t>hydr</w:t>
-      </w:r>
-      <w:proofErr w:type="spellEnd"/>
-      <w:r>
-        <w:rPr>
-          <w:rFonts w:ascii="Times New Roman" w:hAnsi="Times New Roman"/>
-          <w:sz w:val="24"/>
-          <w:szCs w:val="24"/>
-        </w:rPr>
-        <w:t>)oxide Ra log K values to the different background electrolyte experiments resulted in improved fits</w:t>
+        <w:t>Iteratively fitting iron (hydr)oxide Ra log K values to the different background electrolyte experiments resulted in improved fits</w:t>
       </w:r>
       <w:r>
         <w:rPr>
@@ -9272,25 +8198,7 @@
           <w:sz w:val="24"/>
           <w:szCs w:val="24"/>
         </w:rPr>
-        <w:t>Isotherm fitted log K values and background cation fitted K values had poor background cation RMSEs and isotherm visual fits as compared to the iron (</w:t>
-      </w:r>
-      <w:proofErr w:type="spellStart"/>
-      <w:r>
-        <w:rPr>
-          <w:rFonts w:ascii="Times New Roman" w:hAnsi="Times New Roman"/>
-          <w:sz w:val="24"/>
-          <w:szCs w:val="24"/>
-        </w:rPr>
-        <w:t>hydr</w:t>
-      </w:r>
-      <w:proofErr w:type="spellEnd"/>
-      <w:r>
-        <w:rPr>
-          <w:rFonts w:ascii="Times New Roman" w:hAnsi="Times New Roman"/>
-          <w:sz w:val="24"/>
-          <w:szCs w:val="24"/>
-        </w:rPr>
-        <w:t>)oxides (table 1).</w:t>
+        <w:t>Isotherm fitted log K values and background cation fitted K values had poor background cation RMSEs and isotherm visual fits as compared to the iron (hydr)oxides (table 1).</w:t>
       </w:r>
       <w:r>
         <w:rPr>
@@ -9427,25 +8335,23 @@
           <w:sz w:val="24"/>
           <w:szCs w:val="24"/>
         </w:rPr>
-        <w:t>Nevertheless, the necessary inclusion of an exchange reaction illustrates that Ra sorption to sodium montmorillonite is mechanistically distinct from other solids (e.g. Fe (</w:t>
-      </w:r>
-      <w:proofErr w:type="spellStart"/>
-      <w:r>
-        <w:rPr>
-          <w:rFonts w:ascii="Times New Roman" w:hAnsi="Times New Roman"/>
-          <w:sz w:val="24"/>
-          <w:szCs w:val="24"/>
-        </w:rPr>
-        <w:t>hydr</w:t>
-      </w:r>
-      <w:proofErr w:type="spellEnd"/>
-      <w:r>
-        <w:rPr>
-          <w:rFonts w:ascii="Times New Roman" w:hAnsi="Times New Roman"/>
-          <w:sz w:val="24"/>
-          <w:szCs w:val="24"/>
-        </w:rPr>
-        <w:t>)oxides), resulting in differential Ra sorption trends across solution conditions. 2:1 clay minerals may retain Ra under conditions where other minerals act as poor sorbents (e.g. low pH), but Ra sorption to those minerals is more prone to alteration when solution cation composition is varied.</w:t>
+        <w:t xml:space="preserve">Nevertheless, the necessary inclusion of an exchange reaction illustrates that Ra sorption to sodium montmorillonite is mechanistically distinct from other solids (e.g. </w:t>
+      </w:r>
+      <w:r>
+        <w:rPr>
+          <w:rFonts w:ascii="Times New Roman" w:hAnsi="Times New Roman"/>
+          <w:sz w:val="24"/>
+          <w:szCs w:val="24"/>
+        </w:rPr>
+        <w:t>iron</w:t>
+      </w:r>
+      <w:r>
+        <w:rPr>
+          <w:rFonts w:ascii="Times New Roman" w:hAnsi="Times New Roman"/>
+          <w:sz w:val="24"/>
+          <w:szCs w:val="24"/>
+        </w:rPr>
+        <w:t xml:space="preserve"> (hydr)oxides), resulting in differential Ra sorption trends across solution conditions. 2:1 clay minerals may retain Ra under conditions where other minerals act as poor sorbents (e.g. low pH), but Ra sorption to those minerals is more prone to alteration when solution cation composition is varied.</w:t>
       </w:r>
     </w:p>
     <w:p>
@@ -9464,7 +8370,7 @@
           <w:sz w:val="24"/>
           <w:szCs w:val="24"/>
         </w:rPr>
-        <w:t xml:space="preserve">Implications for radium </w:t>
+        <w:t xml:space="preserve">Implications for </w:t>
       </w:r>
       <w:r>
         <w:rPr>
@@ -9473,6 +8379,24 @@
           <w:sz w:val="24"/>
           <w:szCs w:val="24"/>
         </w:rPr>
+        <w:t>Ra</w:t>
+      </w:r>
+      <w:r>
+        <w:rPr>
+          <w:rFonts w:ascii="Times New Roman" w:hAnsi="Times New Roman"/>
+          <w:b/>
+          <w:sz w:val="24"/>
+          <w:szCs w:val="24"/>
+        </w:rPr>
+        <w:t xml:space="preserve"> </w:t>
+      </w:r>
+      <w:r>
+        <w:rPr>
+          <w:rFonts w:ascii="Times New Roman" w:hAnsi="Times New Roman"/>
+          <w:b/>
+          <w:sz w:val="24"/>
+          <w:szCs w:val="24"/>
+        </w:rPr>
         <w:t>mobility in soils</w:t>
       </w:r>
       <w:r>
@@ -9499,7 +8423,7 @@
           <w:sz w:val="24"/>
           <w:szCs w:val="24"/>
         </w:rPr>
-        <w:t xml:space="preserve">Results presented here illustrate the dominant role of mineralogy on the retention, release, and transport of Ra in soil </w:t>
+        <w:t xml:space="preserve">Results presented here illustrate the dominant role of mineralogy on the retention, release, and transport of Ra in soil and </w:t>
       </w:r>
       <w:r>
         <w:rPr>
@@ -9508,7 +8432,7 @@
           <w:szCs w:val="24"/>
         </w:rPr>
         <w:lastRenderedPageBreak/>
-        <w:t xml:space="preserve">and sedimentary systems. </w:t>
+        <w:t xml:space="preserve">sedimentary systems. </w:t>
       </w:r>
       <w:r>
         <w:rPr>
@@ -9524,25 +8448,7 @@
           <w:sz w:val="24"/>
           <w:szCs w:val="24"/>
         </w:rPr>
-        <w:t>oorly crystalline iron (</w:t>
-      </w:r>
-      <w:proofErr w:type="spellStart"/>
-      <w:r>
-        <w:rPr>
-          <w:rFonts w:ascii="Times New Roman" w:hAnsi="Times New Roman"/>
-          <w:sz w:val="24"/>
-          <w:szCs w:val="24"/>
-        </w:rPr>
-        <w:t>hydr</w:t>
-      </w:r>
-      <w:proofErr w:type="spellEnd"/>
-      <w:r>
-        <w:rPr>
-          <w:rFonts w:ascii="Times New Roman" w:hAnsi="Times New Roman"/>
-          <w:sz w:val="24"/>
-          <w:szCs w:val="24"/>
-        </w:rPr>
-        <w:t xml:space="preserve">)oxides (e.g. ferrihydrite) </w:t>
+        <w:t xml:space="preserve">oorly crystalline iron (hydr)oxides (e.g. ferrihydrite) </w:t>
       </w:r>
       <w:r>
         <w:rPr>
@@ -9678,25 +8584,7 @@
           <w:sz w:val="24"/>
           <w:szCs w:val="24"/>
         </w:rPr>
-        <w:t>ripening (e.g. ferrihydrite transformation to goethite) or reduction-oxidation (pyrite oxidation to secondary iron (</w:t>
-      </w:r>
-      <w:proofErr w:type="spellStart"/>
-      <w:r>
-        <w:rPr>
-          <w:rFonts w:ascii="Times New Roman" w:hAnsi="Times New Roman"/>
-          <w:sz w:val="24"/>
-          <w:szCs w:val="24"/>
-        </w:rPr>
-        <w:t>hydr</w:t>
-      </w:r>
-      <w:proofErr w:type="spellEnd"/>
-      <w:r>
-        <w:rPr>
-          <w:rFonts w:ascii="Times New Roman" w:hAnsi="Times New Roman"/>
-          <w:sz w:val="24"/>
-          <w:szCs w:val="24"/>
-        </w:rPr>
-        <w:t>)oxides)</w:t>
+        <w:t>ripening (e.g. ferrihydrite transformation to goethite) or reduction-oxidation (pyrite oxidation to secondary iron (hydr)oxides)</w:t>
       </w:r>
       <w:r>
         <w:rPr>
@@ -9944,25 +8832,25 @@
           <w:sz w:val="24"/>
           <w:szCs w:val="24"/>
         </w:rPr>
-        <w:t xml:space="preserve"> used to successfully describe Ra sorption to Fe (</w:t>
-      </w:r>
-      <w:proofErr w:type="spellStart"/>
-      <w:r>
-        <w:rPr>
-          <w:rFonts w:ascii="Times New Roman" w:hAnsi="Times New Roman"/>
-          <w:sz w:val="24"/>
-          <w:szCs w:val="24"/>
-        </w:rPr>
-        <w:t>hydr</w:t>
-      </w:r>
-      <w:proofErr w:type="spellEnd"/>
-      <w:r>
-        <w:rPr>
-          <w:rFonts w:ascii="Times New Roman" w:hAnsi="Times New Roman"/>
-          <w:sz w:val="24"/>
-          <w:szCs w:val="24"/>
-        </w:rPr>
-        <w:t>)oxide surfaces and sodium montmorillonite edge and inter-layer sites</w:t>
+        <w:t xml:space="preserve"> used to success</w:t>
+      </w:r>
+      <w:r>
+        <w:rPr>
+          <w:rFonts w:ascii="Times New Roman" w:hAnsi="Times New Roman"/>
+          <w:sz w:val="24"/>
+          <w:szCs w:val="24"/>
+        </w:rPr>
+        <w:t>fully describe Ra sorption to iron</w:t>
+      </w:r>
+      <w:bookmarkStart w:id="0" w:name="_GoBack"/>
+      <w:bookmarkEnd w:id="0"/>
+      <w:r>
+        <w:rPr>
+          <w:rFonts w:ascii="Times New Roman" w:hAnsi="Times New Roman"/>
+          <w:sz w:val="24"/>
+          <w:szCs w:val="24"/>
+        </w:rPr>
+        <w:t xml:space="preserve"> (hydr)oxide surfaces and sodium montmorillonite edge and inter-layer sites</w:t>
       </w:r>
       <w:r>
         <w:rPr>
@@ -10172,7 +9060,23 @@
           <w:sz w:val="24"/>
           <w:szCs w:val="24"/>
         </w:rPr>
-        <w:t xml:space="preserve"> with </w:t>
+        <w:t xml:space="preserve"> with mineral</w:t>
+      </w:r>
+      <w:r>
+        <w:rPr>
+          <w:rFonts w:ascii="Times New Roman" w:hAnsi="Times New Roman"/>
+          <w:sz w:val="24"/>
+          <w:szCs w:val="24"/>
+        </w:rPr>
+        <w:t>s and mineral</w:t>
+      </w:r>
+      <w:r>
+        <w:rPr>
+          <w:rFonts w:ascii="Times New Roman" w:hAnsi="Times New Roman"/>
+          <w:sz w:val="24"/>
+          <w:szCs w:val="24"/>
+        </w:rPr>
+        <w:t xml:space="preserve"> </w:t>
       </w:r>
       <w:r>
         <w:rPr>
@@ -10181,23 +9085,7 @@
           <w:szCs w:val="24"/>
         </w:rPr>
         <w:lastRenderedPageBreak/>
-        <w:t>mineral</w:t>
-      </w:r>
-      <w:r>
-        <w:rPr>
-          <w:rFonts w:ascii="Times New Roman" w:hAnsi="Times New Roman"/>
-          <w:sz w:val="24"/>
-          <w:szCs w:val="24"/>
-        </w:rPr>
-        <w:t>s and mineral</w:t>
-      </w:r>
-      <w:r>
-        <w:rPr>
-          <w:rFonts w:ascii="Times New Roman" w:hAnsi="Times New Roman"/>
-          <w:sz w:val="24"/>
-          <w:szCs w:val="24"/>
-        </w:rPr>
-        <w:t xml:space="preserve"> surfaces</w:t>
+        <w:t>surfaces</w:t>
       </w:r>
       <w:r>
         <w:rPr>
@@ -10421,25 +9309,7 @@
           <w:sz w:val="24"/>
           <w:szCs w:val="24"/>
         </w:rPr>
-        <w:t xml:space="preserve">The authors thank Mitch </w:t>
-      </w:r>
-      <w:proofErr w:type="spellStart"/>
-      <w:r>
-        <w:rPr>
-          <w:rFonts w:ascii="Times New Roman" w:hAnsi="Times New Roman"/>
-          <w:sz w:val="24"/>
-          <w:szCs w:val="24"/>
-        </w:rPr>
-        <w:t>Galanek</w:t>
-      </w:r>
-      <w:proofErr w:type="spellEnd"/>
-      <w:r>
-        <w:rPr>
-          <w:rFonts w:ascii="Times New Roman" w:hAnsi="Times New Roman"/>
-          <w:sz w:val="24"/>
-          <w:szCs w:val="24"/>
-        </w:rPr>
-        <w:t xml:space="preserve">, MIT Environmental Health and Safety, for supplying </w:t>
+        <w:t xml:space="preserve">The authors thank Mitch Galanek, MIT Environmental Health and Safety, for supplying </w:t>
       </w:r>
       <w:r>
         <w:rPr>
@@ -10456,25 +9326,7 @@
           <w:sz w:val="24"/>
           <w:szCs w:val="24"/>
         </w:rPr>
-        <w:t xml:space="preserve">Ra stock solutions, radiation protection equipment and safety expertise, Neha Mehta (MIT) for her assistance with scintillation/gamma counting, Tiffany Wang (MIT) for assisting with isotherm experiments, and Dara </w:t>
-      </w:r>
-      <w:proofErr w:type="spellStart"/>
-      <w:r>
-        <w:rPr>
-          <w:rFonts w:ascii="Times New Roman" w:hAnsi="Times New Roman"/>
-          <w:sz w:val="24"/>
-          <w:szCs w:val="24"/>
-        </w:rPr>
-        <w:t>Hok</w:t>
-      </w:r>
-      <w:proofErr w:type="spellEnd"/>
-      <w:r>
-        <w:rPr>
-          <w:rFonts w:ascii="Times New Roman" w:hAnsi="Times New Roman"/>
-          <w:sz w:val="24"/>
-          <w:szCs w:val="24"/>
-        </w:rPr>
-        <w:t xml:space="preserve"> of the Kim Lab (Chapman University) for performing BET analysis. This work was partially supported by the MIT energy initiative (MITEI).  The authors declare no competing financial interest.</w:t>
+        <w:t>Ra stock solutions, radiation protection equipment and safety expertise, Neha Mehta (MIT) for her assistance with scintillation/gamma counting, Tiffany Wang (MIT) for assisting with isotherm experiments, and Dara Hok of the Kim Lab (Chapman University) for performing BET analysis. This work was partially supported by the MIT energy initiative (MITEI).  The authors declare no competing financial interest.</w:t>
       </w:r>
     </w:p>
     <w:p>
@@ -11325,16 +10177,7 @@
                 <w:sz w:val="24"/>
                 <w:szCs w:val="24"/>
               </w:rPr>
-              <w:t>≡</w:t>
-            </w:r>
-            <w:proofErr w:type="spellStart"/>
-            <w:r>
-              <w:rPr>
-                <w:rFonts w:ascii="Times New Roman" w:hAnsi="Times New Roman"/>
-                <w:sz w:val="24"/>
-                <w:szCs w:val="24"/>
-              </w:rPr>
-              <w:t>Fhy</w:t>
+              <w:t>≡Fhy</w:t>
             </w:r>
             <w:r>
               <w:rPr>
@@ -11351,16 +10194,7 @@
                 <w:sz w:val="24"/>
                 <w:szCs w:val="24"/>
               </w:rPr>
-              <w:t>OH</w:t>
-            </w:r>
-            <w:proofErr w:type="spellEnd"/>
-            <w:r>
-              <w:rPr>
-                <w:rFonts w:ascii="Times New Roman" w:hAnsi="Times New Roman"/>
-                <w:sz w:val="24"/>
-                <w:szCs w:val="24"/>
-              </w:rPr>
-              <w:t xml:space="preserve"> + Ra</w:t>
+              <w:t>OH + Ra</w:t>
             </w:r>
             <w:r>
               <w:rPr>
@@ -11452,16 +10286,7 @@
                 <w:sz w:val="24"/>
                 <w:szCs w:val="24"/>
               </w:rPr>
-              <w:t>≡</w:t>
-            </w:r>
-            <w:proofErr w:type="spellStart"/>
-            <w:r>
-              <w:rPr>
-                <w:rFonts w:ascii="Times New Roman" w:hAnsi="Times New Roman"/>
-                <w:sz w:val="24"/>
-                <w:szCs w:val="24"/>
-              </w:rPr>
-              <w:t>Fhy</w:t>
+              <w:t>≡Fhy</w:t>
             </w:r>
             <w:r>
               <w:rPr>
@@ -11478,16 +10303,7 @@
                 <w:sz w:val="24"/>
                 <w:szCs w:val="24"/>
               </w:rPr>
-              <w:t>OH</w:t>
-            </w:r>
-            <w:proofErr w:type="spellEnd"/>
-            <w:r>
-              <w:rPr>
-                <w:rFonts w:ascii="Times New Roman" w:hAnsi="Times New Roman"/>
-                <w:sz w:val="24"/>
-                <w:szCs w:val="24"/>
-              </w:rPr>
-              <w:t xml:space="preserve"> + Ra</w:t>
+              <w:t>OH + Ra</w:t>
             </w:r>
             <w:r>
               <w:rPr>
@@ -11605,16 +10421,7 @@
                 <w:sz w:val="24"/>
                 <w:szCs w:val="24"/>
               </w:rPr>
-              <w:t>≡</w:t>
-            </w:r>
-            <w:proofErr w:type="spellStart"/>
-            <w:r>
-              <w:rPr>
-                <w:rFonts w:ascii="Times New Roman" w:hAnsi="Times New Roman"/>
-                <w:sz w:val="24"/>
-                <w:szCs w:val="24"/>
-              </w:rPr>
-              <w:t>Fhy</w:t>
+              <w:t>≡Fhy</w:t>
             </w:r>
             <w:r>
               <w:rPr>
@@ -11631,16 +10438,7 @@
                 <w:sz w:val="24"/>
                 <w:szCs w:val="24"/>
               </w:rPr>
-              <w:t>OH</w:t>
-            </w:r>
-            <w:proofErr w:type="spellEnd"/>
-            <w:r>
-              <w:rPr>
-                <w:rFonts w:ascii="Times New Roman" w:hAnsi="Times New Roman"/>
-                <w:sz w:val="24"/>
-                <w:szCs w:val="24"/>
-              </w:rPr>
-              <w:t xml:space="preserve"> + Ra</w:t>
+              <w:t>OH + Ra</w:t>
             </w:r>
             <w:r>
               <w:rPr>
@@ -11690,16 +10488,7 @@
                 <w:sz w:val="24"/>
                 <w:szCs w:val="24"/>
               </w:rPr>
-              <w:t xml:space="preserve"> ≡</w:t>
-            </w:r>
-            <w:proofErr w:type="spellStart"/>
-            <w:r>
-              <w:rPr>
-                <w:rFonts w:ascii="Times New Roman" w:hAnsi="Times New Roman"/>
-                <w:sz w:val="24"/>
-                <w:szCs w:val="24"/>
-              </w:rPr>
-              <w:t>Fhy</w:t>
+              <w:t xml:space="preserve"> ≡Fhy</w:t>
             </w:r>
             <w:r>
               <w:rPr>
@@ -11724,16 +10513,7 @@
                 <w:sz w:val="24"/>
                 <w:szCs w:val="24"/>
               </w:rPr>
-              <w:t>OH</w:t>
-            </w:r>
-            <w:proofErr w:type="spellEnd"/>
-            <w:r>
-              <w:rPr>
-                <w:rFonts w:ascii="Times New Roman" w:hAnsi="Times New Roman"/>
-                <w:sz w:val="24"/>
-                <w:szCs w:val="24"/>
-              </w:rPr>
-              <w:t xml:space="preserve"> + 2H</w:t>
+              <w:t>OH + 2H</w:t>
             </w:r>
             <w:r>
               <w:rPr>
@@ -12052,23 +10832,13 @@
               </w:rPr>
               <w:t>≡</w:t>
             </w:r>
-            <w:proofErr w:type="spellStart"/>
             <w:r>
               <w:rPr>
                 <w:rFonts w:ascii="Times New Roman" w:hAnsi="Times New Roman"/>
                 <w:sz w:val="24"/>
                 <w:szCs w:val="24"/>
               </w:rPr>
-              <w:t>GoeOH</w:t>
-            </w:r>
-            <w:proofErr w:type="spellEnd"/>
-            <w:r>
-              <w:rPr>
-                <w:rFonts w:ascii="Times New Roman" w:hAnsi="Times New Roman"/>
-                <w:sz w:val="24"/>
-                <w:szCs w:val="24"/>
-              </w:rPr>
-              <w:t xml:space="preserve"> + Ra</w:t>
+              <w:t>GoeOH + Ra</w:t>
             </w:r>
             <w:r>
               <w:rPr>
@@ -12123,7 +10893,6 @@
               </w:rPr>
               <w:t>≡</w:t>
             </w:r>
-            <w:proofErr w:type="spellStart"/>
             <w:r>
               <w:rPr>
                 <w:rFonts w:ascii="Times New Roman" w:hAnsi="Times New Roman"/>
@@ -12132,7 +10901,6 @@
               </w:rPr>
               <w:t>GoeORa</w:t>
             </w:r>
-            <w:proofErr w:type="spellEnd"/>
             <w:r>
               <w:rPr>
                 <w:rFonts w:ascii="Times New Roman" w:hAnsi="Times New Roman"/>
@@ -12191,25 +10959,7 @@
                 <w:sz w:val="24"/>
                 <w:szCs w:val="24"/>
               </w:rPr>
-              <w:t>≡</w:t>
-            </w:r>
-            <w:proofErr w:type="spellStart"/>
-            <w:r>
-              <w:rPr>
-                <w:rFonts w:ascii="Times New Roman" w:hAnsi="Times New Roman"/>
-                <w:sz w:val="24"/>
-                <w:szCs w:val="24"/>
-              </w:rPr>
-              <w:t>GoeOH</w:t>
-            </w:r>
-            <w:proofErr w:type="spellEnd"/>
-            <w:r>
-              <w:rPr>
-                <w:rFonts w:ascii="Times New Roman" w:hAnsi="Times New Roman"/>
-                <w:sz w:val="24"/>
-                <w:szCs w:val="24"/>
-              </w:rPr>
-              <w:t xml:space="preserve"> + Ra</w:t>
+              <w:t>≡GoeOH + Ra</w:t>
             </w:r>
             <w:r>
               <w:rPr>
@@ -12524,16 +11274,7 @@
                 <w:sz w:val="24"/>
                 <w:szCs w:val="24"/>
               </w:rPr>
-              <w:t>≡</w:t>
-            </w:r>
-            <w:proofErr w:type="spellStart"/>
-            <w:r>
-              <w:rPr>
-                <w:rFonts w:ascii="Times New Roman" w:hAnsi="Times New Roman"/>
-                <w:sz w:val="24"/>
-                <w:szCs w:val="24"/>
-              </w:rPr>
-              <w:t>Clay</w:t>
+              <w:t>≡Clay</w:t>
             </w:r>
             <w:r>
               <w:rPr>
@@ -12550,16 +11291,7 @@
                 <w:sz w:val="24"/>
                 <w:szCs w:val="24"/>
               </w:rPr>
-              <w:t>OH</w:t>
-            </w:r>
-            <w:proofErr w:type="spellEnd"/>
-            <w:r>
-              <w:rPr>
-                <w:rFonts w:ascii="Times New Roman" w:hAnsi="Times New Roman"/>
-                <w:sz w:val="24"/>
-                <w:szCs w:val="24"/>
-              </w:rPr>
-              <w:t xml:space="preserve"> + Ra</w:t>
+              <w:t>OH + Ra</w:t>
             </w:r>
             <w:r>
               <w:rPr>
@@ -12596,16 +11328,7 @@
                 <w:sz w:val="24"/>
                 <w:szCs w:val="24"/>
               </w:rPr>
-              <w:t>≡</w:t>
-            </w:r>
-            <w:proofErr w:type="spellStart"/>
-            <w:r>
-              <w:rPr>
-                <w:rFonts w:ascii="Times New Roman" w:hAnsi="Times New Roman"/>
-                <w:sz w:val="24"/>
-                <w:szCs w:val="24"/>
-              </w:rPr>
-              <w:t>Clay</w:t>
+              <w:t>≡Clay</w:t>
             </w:r>
             <w:r>
               <w:rPr>
@@ -12624,7 +11347,6 @@
               </w:rPr>
               <w:t>ORa</w:t>
             </w:r>
-            <w:proofErr w:type="spellEnd"/>
             <w:r>
               <w:rPr>
                 <w:rFonts w:ascii="Times New Roman" w:hAnsi="Times New Roman"/>
@@ -13294,7 +12016,15 @@
           <w:sz w:val="24"/>
           <w:szCs w:val="24"/>
         </w:rPr>
-        <w:t xml:space="preserve">Radium </w:t>
+        <w:t>Ra</w:t>
+      </w:r>
+      <w:r>
+        <w:rPr>
+          <w:rFonts w:ascii="Times New Roman" w:hAnsi="Times New Roman"/>
+          <w:sz w:val="24"/>
+          <w:szCs w:val="24"/>
+        </w:rPr>
+        <w:t xml:space="preserve"> </w:t>
       </w:r>
       <w:r>
         <w:rPr>
@@ -14956,20 +13686,7 @@
           <w:sz w:val="24"/>
           <w:szCs w:val="24"/>
         </w:rPr>
-        <w:t>199</w:t>
-      </w:r>
-      <w:bookmarkStart w:id="0" w:name="_GoBack"/>
-      <w:bookmarkEnd w:id="0"/>
-      <w:r>
-        <w:rPr>
-          <w:rFonts w:ascii="Times New Roman" w:hAnsi="Times New Roman"/>
-          <w:b/>
-          <w:bCs/>
-          <w:noProof/>
-          <w:sz w:val="24"/>
-          <w:szCs w:val="24"/>
-        </w:rPr>
-        <w:t>4</w:t>
+        <w:t>1994</w:t>
       </w:r>
       <w:r>
         <w:rPr>
@@ -16344,7 +15061,7 @@
       <w:rPr>
         <w:noProof/>
       </w:rPr>
-      <w:t>22</w:t>
+      <w:t>15</w:t>
     </w:r>
     <w:r>
       <w:rPr>
@@ -17462,7 +16179,7 @@
 </file>
 
 <file path=customXml/itemProps1.xml><?xml version="1.0" encoding="utf-8"?>
-<ds:datastoreItem xmlns:ds="http://schemas.openxmlformats.org/officeDocument/2006/customXml" ds:itemID="{5B12194B-50AC-454C-9132-3B95238F0981}">
+<ds:datastoreItem xmlns:ds="http://schemas.openxmlformats.org/officeDocument/2006/customXml" ds:itemID="{EAFEEC28-0097-4158-9C45-8EFC9D63F950}">
   <ds:schemaRefs>
     <ds:schemaRef ds:uri="http://schemas.openxmlformats.org/officeDocument/2006/bibliography"/>
   </ds:schemaRefs>

</xml_diff>